<commit_message>
submission of ex 11
</commit_message>
<xml_diff>
--- a/Ex11/ATIC11-Meier-09-914-276.docx
+++ b/Ex11/ATIC11-Meier-09-914-276.docx
@@ -9,12 +9,140 @@
           <w:lang w:val="en-US"/>
         </w:rPr>
       </w:pPr>
+      <w:bookmarkStart w:id="0" w:name="_GoBack"/>
+      <w:bookmarkEnd w:id="0"/>
+      <w:r>
+        <w:rPr>
+          <w:noProof/>
+          <w:lang w:eastAsia="de-CH"/>
+        </w:rPr>
+        <w:drawing>
+          <wp:anchor distT="0" distB="0" distL="114300" distR="114300" simplePos="0" relativeHeight="251658240" behindDoc="0" locked="0" layoutInCell="1" allowOverlap="1" wp14:anchorId="31D80F6C" wp14:editId="48D476AE">
+            <wp:simplePos x="0" y="0"/>
+            <wp:positionH relativeFrom="column">
+              <wp:posOffset>3861435</wp:posOffset>
+            </wp:positionH>
+            <wp:positionV relativeFrom="paragraph">
+              <wp:posOffset>-232410</wp:posOffset>
+            </wp:positionV>
+            <wp:extent cx="1898650" cy="1068705"/>
+            <wp:effectExtent l="133350" t="323850" r="82550" b="321945"/>
+            <wp:wrapNone/>
+            <wp:docPr id="8" name="Grafik 8" descr="C:\Users\daniel\Documents\GitHub\ATICproject\Proposal\pics\drivesensibly.png"/>
+            <wp:cNvGraphicFramePr>
+              <a:graphicFrameLocks xmlns:a="http://schemas.openxmlformats.org/drawingml/2006/main" noChangeAspect="1"/>
+            </wp:cNvGraphicFramePr>
+            <a:graphic xmlns:a="http://schemas.openxmlformats.org/drawingml/2006/main">
+              <a:graphicData uri="http://schemas.openxmlformats.org/drawingml/2006/picture">
+                <pic:pic xmlns:pic="http://schemas.openxmlformats.org/drawingml/2006/picture">
+                  <pic:nvPicPr>
+                    <pic:cNvPr id="0" name="Picture 1" descr="C:\Users\daniel\Documents\GitHub\ATICproject\Proposal\pics\drivesensibly.png"/>
+                    <pic:cNvPicPr>
+                      <a:picLocks noChangeAspect="1" noChangeArrowheads="1"/>
+                    </pic:cNvPicPr>
+                  </pic:nvPicPr>
+                  <pic:blipFill>
+                    <a:blip r:embed="rId5" cstate="print">
+                      <a:extLst>
+                        <a:ext uri="{28A0092B-C50C-407E-A947-70E740481C1C}">
+                          <a14:useLocalDpi xmlns:a14="http://schemas.microsoft.com/office/drawing/2010/main" val="0"/>
+                        </a:ext>
+                      </a:extLst>
+                    </a:blip>
+                    <a:srcRect/>
+                    <a:stretch>
+                      <a:fillRect/>
+                    </a:stretch>
+                  </pic:blipFill>
+                  <pic:spPr bwMode="auto">
+                    <a:xfrm rot="1262078">
+                      <a:off x="0" y="0"/>
+                      <a:ext cx="1898650" cy="1068705"/>
+                    </a:xfrm>
+                    <a:prstGeom prst="rect">
+                      <a:avLst/>
+                    </a:prstGeom>
+                    <a:noFill/>
+                    <a:ln>
+                      <a:noFill/>
+                    </a:ln>
+                  </pic:spPr>
+                </pic:pic>
+              </a:graphicData>
+            </a:graphic>
+            <wp14:sizeRelH relativeFrom="page">
+              <wp14:pctWidth>0</wp14:pctWidth>
+            </wp14:sizeRelH>
+            <wp14:sizeRelV relativeFrom="page">
+              <wp14:pctHeight>0</wp14:pctHeight>
+            </wp14:sizeRelV>
+          </wp:anchor>
+        </w:drawing>
+      </w:r>
       <w:r>
         <w:rPr>
           <w:sz w:val="36"/>
           <w:lang w:val="en-US"/>
         </w:rPr>
         <w:t>ATIC Exercise 11</w:t>
+      </w:r>
+    </w:p>
+    <w:p>
+      <w:pPr>
+        <w:rPr>
+          <w:lang w:val="en-US"/>
+        </w:rPr>
+      </w:pPr>
+      <w:r>
+        <w:rPr>
+          <w:lang w:val="en-US"/>
+        </w:rPr>
+        <w:t xml:space="preserve">Some more findings about the </w:t>
+      </w:r>
+      <w:proofErr w:type="spellStart"/>
+      <w:r>
+        <w:rPr>
+          <w:lang w:val="en-US"/>
+        </w:rPr>
+        <w:t>crayz</w:t>
+      </w:r>
+      <w:proofErr w:type="spellEnd"/>
+      <w:r>
+        <w:rPr>
+          <w:lang w:val="en-US"/>
+        </w:rPr>
+        <w:t xml:space="preserve"> </w:t>
+      </w:r>
+      <w:proofErr w:type="spellStart"/>
+      <w:proofErr w:type="gramStart"/>
+      <w:r>
+        <w:rPr>
+          <w:lang w:val="en-US"/>
+        </w:rPr>
+        <w:t>arab</w:t>
+      </w:r>
+      <w:proofErr w:type="spellEnd"/>
+      <w:proofErr w:type="gramEnd"/>
+      <w:r>
+        <w:rPr>
+          <w:lang w:val="en-US"/>
+        </w:rPr>
+        <w:t xml:space="preserve"> drivers :)</w:t>
+      </w:r>
+      <w:r>
+        <w:rPr>
+          <w:rFonts w:ascii="Times New Roman" w:eastAsia="Times New Roman" w:hAnsi="Times New Roman" w:cs="Times New Roman"/>
+          <w:snapToGrid w:val="0"/>
+          <w:color w:val="000000"/>
+          <w:w w:val="0"/>
+          <w:sz w:val="0"/>
+          <w:szCs w:val="0"/>
+          <w:u w:color="000000"/>
+          <w:bdr w:val="none" w:sz="0" w:space="0" w:color="000000"/>
+          <w:shd w:val="clear" w:color="000000" w:fill="000000"/>
+          <w:lang w:val="x-none" w:eastAsia="x-none" w:bidi="x-none"/>
+        </w:rPr>
+        <w:t xml:space="preserve"> </w:t>
       </w:r>
     </w:p>
     <w:p>
@@ -92,7 +220,7 @@
                     <pic:cNvPicPr/>
                   </pic:nvPicPr>
                   <pic:blipFill>
-                    <a:blip r:embed="rId5"/>
+                    <a:blip r:embed="rId6"/>
                     <a:stretch>
                       <a:fillRect/>
                     </a:stretch>
@@ -1853,96 +1981,81 @@
           <w:color w:val="000000"/>
           <w:sz w:val="16"/>
           <w:szCs w:val="16"/>
-        </w:rPr>
-      </w:pPr>
-      <w:proofErr w:type="spellStart"/>
-      <w:r>
-        <w:rPr>
-          <w:rFonts w:ascii="Courier New" w:hAnsi="Courier New" w:cs="Courier New"/>
-          <w:color w:val="000000"/>
-          <w:sz w:val="16"/>
-          <w:szCs w:val="16"/>
-        </w:rPr>
-        <w:t>Iw</w:t>
-      </w:r>
-      <w:proofErr w:type="spellEnd"/>
-      <w:r>
-        <w:rPr>
-          <w:rFonts w:ascii="Courier New" w:hAnsi="Courier New" w:cs="Courier New"/>
-          <w:color w:val="000000"/>
-          <w:sz w:val="16"/>
-          <w:szCs w:val="16"/>
-        </w:rPr>
-        <w:t xml:space="preserve"> = [2:4]';</w:t>
-      </w:r>
-    </w:p>
-    <w:p>
-      <w:pPr>
-        <w:autoSpaceDE w:val="0"/>
-        <w:autoSpaceDN w:val="0"/>
-        <w:adjustRightInd w:val="0"/>
-        <w:spacing w:after="0" w:line="240" w:lineRule="auto"/>
-        <w:rPr>
-          <w:rFonts w:ascii="Courier New" w:hAnsi="Courier New" w:cs="Courier New"/>
-          <w:color w:val="000000"/>
-          <w:sz w:val="16"/>
-          <w:szCs w:val="16"/>
-        </w:rPr>
-      </w:pPr>
-      <w:proofErr w:type="spellStart"/>
-      <w:r>
-        <w:rPr>
-          <w:rFonts w:ascii="Courier New" w:hAnsi="Courier New" w:cs="Courier New"/>
-          <w:color w:val="000000"/>
-          <w:sz w:val="16"/>
-          <w:szCs w:val="16"/>
-        </w:rPr>
-        <w:t>Iu</w:t>
-      </w:r>
-      <w:proofErr w:type="spellEnd"/>
-      <w:r>
-        <w:rPr>
-          <w:rFonts w:ascii="Courier New" w:hAnsi="Courier New" w:cs="Courier New"/>
-          <w:color w:val="000000"/>
-          <w:sz w:val="16"/>
-          <w:szCs w:val="16"/>
-        </w:rPr>
-        <w:t xml:space="preserve"> = [5:5]';</w:t>
-      </w:r>
-    </w:p>
-    <w:p>
-      <w:pPr>
-        <w:autoSpaceDE w:val="0"/>
-        <w:autoSpaceDN w:val="0"/>
-        <w:adjustRightInd w:val="0"/>
-        <w:spacing w:after="0" w:line="240" w:lineRule="auto"/>
-        <w:rPr>
-          <w:rFonts w:ascii="Courier New" w:hAnsi="Courier New" w:cs="Courier New"/>
-          <w:color w:val="000000"/>
-          <w:sz w:val="16"/>
-          <w:szCs w:val="16"/>
-        </w:rPr>
-      </w:pPr>
-    </w:p>
-    <w:p>
-      <w:pPr>
-        <w:autoSpaceDE w:val="0"/>
-        <w:autoSpaceDN w:val="0"/>
-        <w:adjustRightInd w:val="0"/>
-        <w:spacing w:after="0" w:line="240" w:lineRule="auto"/>
-        <w:rPr>
-          <w:rFonts w:ascii="Courier New" w:hAnsi="Courier New" w:cs="Courier New"/>
-          <w:color w:val="000000"/>
-          <w:sz w:val="16"/>
-          <w:szCs w:val="16"/>
-        </w:rPr>
-      </w:pPr>
-      <w:r>
-        <w:rPr>
-          <w:rFonts w:ascii="Courier New" w:hAnsi="Courier New" w:cs="Courier New"/>
-          <w:color w:val="000000"/>
-          <w:sz w:val="16"/>
-          <w:szCs w:val="16"/>
+          <w:lang w:val="en-US"/>
+        </w:rPr>
+      </w:pPr>
+      <w:r>
+        <w:rPr>
+          <w:rFonts w:ascii="Courier New" w:hAnsi="Courier New" w:cs="Courier New"/>
+          <w:color w:val="000000"/>
+          <w:sz w:val="16"/>
+          <w:szCs w:val="16"/>
+          <w:lang w:val="en-US"/>
+        </w:rPr>
+        <w:t>Iw = [2:4]';</w:t>
+      </w:r>
+    </w:p>
+    <w:p>
+      <w:pPr>
+        <w:autoSpaceDE w:val="0"/>
+        <w:autoSpaceDN w:val="0"/>
+        <w:adjustRightInd w:val="0"/>
+        <w:spacing w:after="0" w:line="240" w:lineRule="auto"/>
+        <w:rPr>
+          <w:rFonts w:ascii="Courier New" w:hAnsi="Courier New" w:cs="Courier New"/>
+          <w:color w:val="000000"/>
+          <w:sz w:val="16"/>
+          <w:szCs w:val="16"/>
+          <w:lang w:val="en-US"/>
+        </w:rPr>
+      </w:pPr>
+      <w:r>
+        <w:rPr>
+          <w:rFonts w:ascii="Courier New" w:hAnsi="Courier New" w:cs="Courier New"/>
+          <w:color w:val="000000"/>
+          <w:sz w:val="16"/>
+          <w:szCs w:val="16"/>
+          <w:lang w:val="en-US"/>
+        </w:rPr>
+        <w:t>Iu = [5:5]';</w:t>
+      </w:r>
+    </w:p>
+    <w:p>
+      <w:pPr>
+        <w:autoSpaceDE w:val="0"/>
+        <w:autoSpaceDN w:val="0"/>
+        <w:adjustRightInd w:val="0"/>
+        <w:spacing w:after="0" w:line="240" w:lineRule="auto"/>
+        <w:rPr>
+          <w:rFonts w:ascii="Courier New" w:hAnsi="Courier New" w:cs="Courier New"/>
+          <w:color w:val="000000"/>
+          <w:sz w:val="16"/>
+          <w:szCs w:val="16"/>
+          <w:lang w:val="en-US"/>
+        </w:rPr>
+      </w:pPr>
+    </w:p>
+    <w:p>
+      <w:pPr>
+        <w:autoSpaceDE w:val="0"/>
+        <w:autoSpaceDN w:val="0"/>
+        <w:adjustRightInd w:val="0"/>
+        <w:spacing w:after="0" w:line="240" w:lineRule="auto"/>
+        <w:rPr>
+          <w:rFonts w:ascii="Courier New" w:hAnsi="Courier New" w:cs="Courier New"/>
+          <w:color w:val="000000"/>
+          <w:sz w:val="16"/>
+          <w:szCs w:val="16"/>
+          <w:lang w:val="en-US"/>
+        </w:rPr>
+      </w:pPr>
+      <w:r>
+        <w:rPr>
+          <w:rFonts w:ascii="Courier New" w:hAnsi="Courier New" w:cs="Courier New"/>
+          <w:color w:val="000000"/>
+          <w:sz w:val="16"/>
+          <w:szCs w:val="16"/>
+          <w:lang w:val="en-US"/>
         </w:rPr>
         <w:t>A   = A_P;</w:t>
       </w:r>
@@ -1958,47 +2071,18 @@
           <w:color w:val="000000"/>
           <w:sz w:val="16"/>
           <w:szCs w:val="16"/>
-        </w:rPr>
-      </w:pPr>
-      <w:proofErr w:type="spellStart"/>
-      <w:r>
-        <w:rPr>
-          <w:rFonts w:ascii="Courier New" w:hAnsi="Courier New" w:cs="Courier New"/>
-          <w:color w:val="000000"/>
-          <w:sz w:val="16"/>
-          <w:szCs w:val="16"/>
-        </w:rPr>
-        <w:t>Bw</w:t>
-      </w:r>
-      <w:proofErr w:type="spellEnd"/>
-      <w:r>
-        <w:rPr>
-          <w:rFonts w:ascii="Courier New" w:hAnsi="Courier New" w:cs="Courier New"/>
-          <w:color w:val="000000"/>
-          <w:sz w:val="16"/>
-          <w:szCs w:val="16"/>
-        </w:rPr>
-        <w:t xml:space="preserve">  = B_P(:,</w:t>
-      </w:r>
-      <w:proofErr w:type="spellStart"/>
-      <w:r>
-        <w:rPr>
-          <w:rFonts w:ascii="Courier New" w:hAnsi="Courier New" w:cs="Courier New"/>
-          <w:color w:val="000000"/>
-          <w:sz w:val="16"/>
-          <w:szCs w:val="16"/>
-        </w:rPr>
-        <w:t>Iw</w:t>
-      </w:r>
-      <w:proofErr w:type="spellEnd"/>
-      <w:r>
-        <w:rPr>
-          <w:rFonts w:ascii="Courier New" w:hAnsi="Courier New" w:cs="Courier New"/>
-          <w:color w:val="000000"/>
-          <w:sz w:val="16"/>
-          <w:szCs w:val="16"/>
-        </w:rPr>
-        <w:t>);</w:t>
+          <w:lang w:val="en-US"/>
+        </w:rPr>
+      </w:pPr>
+      <w:r>
+        <w:rPr>
+          <w:rFonts w:ascii="Courier New" w:hAnsi="Courier New" w:cs="Courier New"/>
+          <w:color w:val="000000"/>
+          <w:sz w:val="16"/>
+          <w:szCs w:val="16"/>
+          <w:lang w:val="en-US"/>
+        </w:rPr>
+        <w:t>Bw  = B_P(:,Iw);</w:t>
       </w:r>
     </w:p>
     <w:p>
@@ -4598,7 +4682,7 @@
           <w:rFonts w:ascii="Courier New" w:hAnsi="Courier New" w:cs="Courier New"/>
           <w:sz w:val="18"/>
           <w:szCs w:val="24"/>
-          <w:lang w:val="en-US"/>
+          <w:lang w:val="fr-CH"/>
         </w:rPr>
       </w:pPr>
       <w:r>
@@ -4617,19 +4701,55 @@
           <w:color w:val="000000"/>
           <w:sz w:val="14"/>
           <w:szCs w:val="20"/>
-          <w:lang w:val="en-US"/>
-        </w:rPr>
-        <w:t xml:space="preserve">Ce', eye(n,n),Y]') &gt; 0; </w:t>
-      </w:r>
-      <w:r>
-        <w:rPr>
-          <w:rFonts w:ascii="Courier New" w:hAnsi="Courier New" w:cs="Courier New"/>
-          <w:color w:val="228B22"/>
-          <w:sz w:val="14"/>
-          <w:szCs w:val="20"/>
-          <w:lang w:val="en-US"/>
-        </w:rPr>
-        <w:t>% 0.5*(X+X') to make it symmetric (rounding errors...)</w:t>
+          <w:lang w:val="fr-CH"/>
+        </w:rPr>
+        <w:t xml:space="preserve">Ce', </w:t>
+      </w:r>
+      <w:proofErr w:type="spellStart"/>
+      <w:proofErr w:type="gramStart"/>
+      <w:r>
+        <w:rPr>
+          <w:rFonts w:ascii="Courier New" w:hAnsi="Courier New" w:cs="Courier New"/>
+          <w:color w:val="000000"/>
+          <w:sz w:val="14"/>
+          <w:szCs w:val="20"/>
+          <w:lang w:val="fr-CH"/>
+        </w:rPr>
+        <w:t>eye</w:t>
+      </w:r>
+      <w:proofErr w:type="spellEnd"/>
+      <w:r>
+        <w:rPr>
+          <w:rFonts w:ascii="Courier New" w:hAnsi="Courier New" w:cs="Courier New"/>
+          <w:color w:val="000000"/>
+          <w:sz w:val="14"/>
+          <w:szCs w:val="20"/>
+          <w:lang w:val="fr-CH"/>
+        </w:rPr>
+        <w:t>(</w:t>
+      </w:r>
+      <w:proofErr w:type="spellStart"/>
+      <w:proofErr w:type="gramEnd"/>
+      <w:r>
+        <w:rPr>
+          <w:rFonts w:ascii="Courier New" w:hAnsi="Courier New" w:cs="Courier New"/>
+          <w:color w:val="000000"/>
+          <w:sz w:val="14"/>
+          <w:szCs w:val="20"/>
+          <w:lang w:val="fr-CH"/>
+        </w:rPr>
+        <w:t>n,n</w:t>
+      </w:r>
+      <w:proofErr w:type="spellEnd"/>
+      <w:r>
+        <w:rPr>
+          <w:rFonts w:ascii="Courier New" w:hAnsi="Courier New" w:cs="Courier New"/>
+          <w:color w:val="000000"/>
+          <w:sz w:val="14"/>
+          <w:szCs w:val="20"/>
+          <w:lang w:val="fr-CH"/>
+        </w:rPr>
+        <w:t>),Y]') &gt; 0;</w:t>
       </w:r>
     </w:p>
     <w:p>
@@ -4642,16 +4762,16 @@
           <w:rFonts w:ascii="Courier New" w:hAnsi="Courier New" w:cs="Courier New"/>
           <w:sz w:val="18"/>
           <w:szCs w:val="24"/>
-          <w:lang w:val="en-US"/>
-        </w:rPr>
-      </w:pPr>
-      <w:r>
-        <w:rPr>
-          <w:rFonts w:ascii="Courier New" w:hAnsi="Courier New" w:cs="Courier New"/>
-          <w:color w:val="000000"/>
-          <w:sz w:val="14"/>
-          <w:szCs w:val="20"/>
-          <w:lang w:val="en-US"/>
+          <w:lang w:val="fr-CH"/>
+        </w:rPr>
+      </w:pPr>
+      <w:r>
+        <w:rPr>
+          <w:rFonts w:ascii="Courier New" w:hAnsi="Courier New" w:cs="Courier New"/>
+          <w:color w:val="000000"/>
+          <w:sz w:val="14"/>
+          <w:szCs w:val="20"/>
+          <w:lang w:val="fr-CH"/>
         </w:rPr>
         <w:t xml:space="preserve">        </w:t>
       </w:r>
@@ -4675,9 +4795,19 @@
           <w:color w:val="000000"/>
           <w:sz w:val="14"/>
           <w:szCs w:val="20"/>
-          <w:lang w:val="en-US"/>
-        </w:rPr>
-        <w:t xml:space="preserve">        0.5*(</w:t>
+          <w:lang w:val="fr-CH"/>
+        </w:rPr>
+        <w:t xml:space="preserve">        </w:t>
+      </w:r>
+      <w:r>
+        <w:rPr>
+          <w:rFonts w:ascii="Courier New" w:hAnsi="Courier New" w:cs="Courier New"/>
+          <w:color w:val="000000"/>
+          <w:sz w:val="14"/>
+          <w:szCs w:val="20"/>
+          <w:lang w:val="en-US"/>
+        </w:rPr>
+        <w:t>0.5*(</w:t>
       </w:r>
       <w:r>
         <w:rPr>
@@ -4943,8 +5073,6 @@
           <w:lang w:val="en-US"/>
         </w:rPr>
       </w:pPr>
-      <w:bookmarkStart w:id="0" w:name="_GoBack"/>
-      <w:bookmarkEnd w:id="0"/>
     </w:p>
     <w:p>
       <w:pPr>
@@ -4961,6 +5089,38 @@
           <w:lang w:val="en-US"/>
         </w:rPr>
         <w:t>With the LMI, I don’t get a stable closed loop.</w:t>
+      </w:r>
+      <w:r>
+        <w:rPr>
+          <w:lang w:val="en-US"/>
+        </w:rPr>
+        <w:t xml:space="preserve"> </w:t>
+      </w:r>
+      <w:r>
+        <w:rPr>
+          <w:lang w:val="en-US"/>
+        </w:rPr>
+        <w:t>There is one non-negative pole in the CL system. See plots at the back of the document for further comparison</w:t>
+      </w:r>
+      <w:r>
+        <w:rPr>
+          <w:lang w:val="en-US"/>
+        </w:rPr>
+        <w:t xml:space="preserve">. Therefore, the H2 norm of the system is </w:t>
+      </w:r>
+      <w:proofErr w:type="gramStart"/>
+      <w:r>
+        <w:rPr>
+          <w:lang w:val="en-US"/>
+        </w:rPr>
+        <w:t>inf</w:t>
+      </w:r>
+      <w:proofErr w:type="gramEnd"/>
+      <w:r>
+        <w:rPr>
+          <w:lang w:val="en-US"/>
+        </w:rPr>
+        <w:t>.</w:t>
       </w:r>
     </w:p>
     <w:p>
@@ -6753,6 +6913,2275 @@
     </w:tbl>
     <w:p>
       <w:pPr>
+        <w:rPr>
+          <w:lang w:val="en-US"/>
+        </w:rPr>
+      </w:pPr>
+      <w:r>
+        <w:rPr>
+          <w:lang w:val="en-US"/>
+        </w:rPr>
+        <w:br w:type="page"/>
+      </w:r>
+    </w:p>
+    <w:p>
+      <w:pPr>
+        <w:rPr>
+          <w:lang w:val="en-US"/>
+        </w:rPr>
+      </w:pPr>
+      <w:r>
+        <w:rPr>
+          <w:lang w:val="en-US"/>
+        </w:rPr>
+        <w:lastRenderedPageBreak/>
+        <w:t>b)</w:t>
+      </w:r>
+    </w:p>
+    <w:p>
+      <w:pPr>
+        <w:rPr>
+          <w:lang w:val="en-US"/>
+        </w:rPr>
+      </w:pPr>
+    </w:p>
+    <w:p>
+      <w:pPr>
+        <w:rPr>
+          <w:lang w:val="en-US"/>
+        </w:rPr>
+      </w:pPr>
+      <w:r>
+        <w:rPr>
+          <w:lang w:val="en-US"/>
+        </w:rPr>
+        <w:t>Unfortunately, the LMI has a non-negative pole and is therefore not stable. The plots show s</w:t>
+      </w:r>
+      <w:r>
+        <w:rPr>
+          <w:lang w:val="en-US"/>
+        </w:rPr>
+        <w:t>tep responses and corresponding steering angle alpha for different controllers</w:t>
+      </w:r>
+      <w:r>
+        <w:rPr>
+          <w:lang w:val="en-US"/>
+        </w:rPr>
+        <w:t>. For the LMI controller, we see a lot of oscillations which expresses this instability.</w:t>
+      </w:r>
+    </w:p>
+    <w:p>
+      <w:pPr>
+        <w:rPr>
+          <w:lang w:val="en-US"/>
+        </w:rPr>
+      </w:pPr>
+    </w:p>
+    <w:p>
+      <w:pPr>
+        <w:autoSpaceDE w:val="0"/>
+        <w:autoSpaceDN w:val="0"/>
+        <w:adjustRightInd w:val="0"/>
+        <w:spacing w:after="0" w:line="240" w:lineRule="auto"/>
+        <w:rPr>
+          <w:b/>
+          <w:sz w:val="32"/>
+          <w:lang w:val="en-US"/>
+        </w:rPr>
+      </w:pPr>
+      <w:r>
+        <w:rPr>
+          <w:b/>
+          <w:sz w:val="32"/>
+          <w:lang w:val="en-US"/>
+        </w:rPr>
+        <w:t>Nominal Design</w:t>
+      </w:r>
+    </w:p>
+    <w:p>
+      <w:pPr>
+        <w:autoSpaceDE w:val="0"/>
+        <w:autoSpaceDN w:val="0"/>
+        <w:adjustRightInd w:val="0"/>
+        <w:spacing w:after="0" w:line="240" w:lineRule="auto"/>
+        <w:rPr>
+          <w:lang w:val="en-US"/>
+        </w:rPr>
+      </w:pPr>
+    </w:p>
+    <w:p>
+      <w:pPr>
+        <w:autoSpaceDE w:val="0"/>
+        <w:autoSpaceDN w:val="0"/>
+        <w:adjustRightInd w:val="0"/>
+        <w:spacing w:after="0" w:line="240" w:lineRule="auto"/>
+        <w:rPr>
+          <w:lang w:val="en-US"/>
+        </w:rPr>
+      </w:pPr>
+      <w:r>
+        <w:rPr>
+          <w:noProof/>
+          <w:lang w:eastAsia="de-CH"/>
+        </w:rPr>
+        <w:drawing>
+          <wp:inline distT="0" distB="0" distL="0" distR="0">
+            <wp:extent cx="5760720" cy="3289300"/>
+            <wp:effectExtent l="0" t="0" r="0" b="6350"/>
+            <wp:docPr id="4" name="Grafik 4"/>
+            <wp:cNvGraphicFramePr>
+              <a:graphicFrameLocks xmlns:a="http://schemas.openxmlformats.org/drawingml/2006/main" noChangeAspect="1"/>
+            </wp:cNvGraphicFramePr>
+            <a:graphic xmlns:a="http://schemas.openxmlformats.org/drawingml/2006/main">
+              <a:graphicData uri="http://schemas.openxmlformats.org/drawingml/2006/picture">
+                <pic:pic xmlns:pic="http://schemas.openxmlformats.org/drawingml/2006/picture">
+                  <pic:nvPicPr>
+                    <pic:cNvPr id="0" name="nom.png"/>
+                    <pic:cNvPicPr/>
+                  </pic:nvPicPr>
+                  <pic:blipFill>
+                    <a:blip r:embed="rId7" cstate="print">
+                      <a:extLst>
+                        <a:ext uri="{28A0092B-C50C-407E-A947-70E740481C1C}">
+                          <a14:useLocalDpi xmlns:a14="http://schemas.microsoft.com/office/drawing/2010/main" val="0"/>
+                        </a:ext>
+                      </a:extLst>
+                    </a:blip>
+                    <a:stretch>
+                      <a:fillRect/>
+                    </a:stretch>
+                  </pic:blipFill>
+                  <pic:spPr>
+                    <a:xfrm>
+                      <a:off x="0" y="0"/>
+                      <a:ext cx="5760720" cy="3289300"/>
+                    </a:xfrm>
+                    <a:prstGeom prst="rect">
+                      <a:avLst/>
+                    </a:prstGeom>
+                  </pic:spPr>
+                </pic:pic>
+              </a:graphicData>
+            </a:graphic>
+          </wp:inline>
+        </w:drawing>
+      </w:r>
+    </w:p>
+    <w:p>
+      <w:pPr>
+        <w:autoSpaceDE w:val="0"/>
+        <w:autoSpaceDN w:val="0"/>
+        <w:adjustRightInd w:val="0"/>
+        <w:spacing w:after="0" w:line="240" w:lineRule="auto"/>
+        <w:rPr>
+          <w:lang w:val="en-US"/>
+        </w:rPr>
+      </w:pPr>
+    </w:p>
+    <w:p>
+      <w:pPr>
+        <w:autoSpaceDE w:val="0"/>
+        <w:autoSpaceDN w:val="0"/>
+        <w:adjustRightInd w:val="0"/>
+        <w:spacing w:after="0" w:line="240" w:lineRule="auto"/>
+        <w:rPr>
+          <w:b/>
+          <w:sz w:val="32"/>
+          <w:lang w:val="en-US"/>
+        </w:rPr>
+      </w:pPr>
+      <w:r>
+        <w:rPr>
+          <w:b/>
+          <w:sz w:val="32"/>
+          <w:lang w:val="en-US"/>
+        </w:rPr>
+        <w:t>H2syn</w:t>
+      </w:r>
+    </w:p>
+    <w:p>
+      <w:pPr>
+        <w:autoSpaceDE w:val="0"/>
+        <w:autoSpaceDN w:val="0"/>
+        <w:adjustRightInd w:val="0"/>
+        <w:spacing w:after="0" w:line="240" w:lineRule="auto"/>
+        <w:rPr>
+          <w:lang w:val="en-US"/>
+        </w:rPr>
+      </w:pPr>
+    </w:p>
+    <w:p>
+      <w:pPr>
+        <w:autoSpaceDE w:val="0"/>
+        <w:autoSpaceDN w:val="0"/>
+        <w:adjustRightInd w:val="0"/>
+        <w:spacing w:after="0" w:line="240" w:lineRule="auto"/>
+        <w:rPr>
+          <w:lang w:val="en-US"/>
+        </w:rPr>
+      </w:pPr>
+      <w:r>
+        <w:rPr>
+          <w:noProof/>
+          <w:lang w:eastAsia="de-CH"/>
+        </w:rPr>
+        <w:drawing>
+          <wp:inline distT="0" distB="0" distL="0" distR="0">
+            <wp:extent cx="5760720" cy="3289300"/>
+            <wp:effectExtent l="0" t="0" r="0" b="6350"/>
+            <wp:docPr id="6" name="Grafik 6"/>
+            <wp:cNvGraphicFramePr>
+              <a:graphicFrameLocks xmlns:a="http://schemas.openxmlformats.org/drawingml/2006/main" noChangeAspect="1"/>
+            </wp:cNvGraphicFramePr>
+            <a:graphic xmlns:a="http://schemas.openxmlformats.org/drawingml/2006/main">
+              <a:graphicData uri="http://schemas.openxmlformats.org/drawingml/2006/picture">
+                <pic:pic xmlns:pic="http://schemas.openxmlformats.org/drawingml/2006/picture">
+                  <pic:nvPicPr>
+                    <pic:cNvPr id="0" name="syn.png"/>
+                    <pic:cNvPicPr/>
+                  </pic:nvPicPr>
+                  <pic:blipFill>
+                    <a:blip r:embed="rId8" cstate="print">
+                      <a:extLst>
+                        <a:ext uri="{28A0092B-C50C-407E-A947-70E740481C1C}">
+                          <a14:useLocalDpi xmlns:a14="http://schemas.microsoft.com/office/drawing/2010/main" val="0"/>
+                        </a:ext>
+                      </a:extLst>
+                    </a:blip>
+                    <a:stretch>
+                      <a:fillRect/>
+                    </a:stretch>
+                  </pic:blipFill>
+                  <pic:spPr>
+                    <a:xfrm>
+                      <a:off x="0" y="0"/>
+                      <a:ext cx="5760720" cy="3289300"/>
+                    </a:xfrm>
+                    <a:prstGeom prst="rect">
+                      <a:avLst/>
+                    </a:prstGeom>
+                  </pic:spPr>
+                </pic:pic>
+              </a:graphicData>
+            </a:graphic>
+          </wp:inline>
+        </w:drawing>
+      </w:r>
+    </w:p>
+    <w:p>
+      <w:pPr>
+        <w:rPr>
+          <w:b/>
+          <w:sz w:val="32"/>
+          <w:lang w:val="en-US"/>
+        </w:rPr>
+      </w:pPr>
+      <w:r>
+        <w:rPr>
+          <w:b/>
+          <w:sz w:val="32"/>
+          <w:lang w:val="en-US"/>
+        </w:rPr>
+        <w:lastRenderedPageBreak/>
+        <w:t>LMI</w:t>
+      </w:r>
+    </w:p>
+    <w:p>
+      <w:pPr>
+        <w:autoSpaceDE w:val="0"/>
+        <w:autoSpaceDN w:val="0"/>
+        <w:adjustRightInd w:val="0"/>
+        <w:spacing w:after="0" w:line="240" w:lineRule="auto"/>
+        <w:rPr>
+          <w:lang w:val="en-US"/>
+        </w:rPr>
+      </w:pPr>
+      <w:r>
+        <w:rPr>
+          <w:noProof/>
+          <w:lang w:eastAsia="de-CH"/>
+        </w:rPr>
+        <w:drawing>
+          <wp:inline distT="0" distB="0" distL="0" distR="0">
+            <wp:extent cx="5760720" cy="3289300"/>
+            <wp:effectExtent l="0" t="0" r="0" b="6350"/>
+            <wp:docPr id="7" name="Grafik 7"/>
+            <wp:cNvGraphicFramePr>
+              <a:graphicFrameLocks xmlns:a="http://schemas.openxmlformats.org/drawingml/2006/main" noChangeAspect="1"/>
+            </wp:cNvGraphicFramePr>
+            <a:graphic xmlns:a="http://schemas.openxmlformats.org/drawingml/2006/main">
+              <a:graphicData uri="http://schemas.openxmlformats.org/drawingml/2006/picture">
+                <pic:pic xmlns:pic="http://schemas.openxmlformats.org/drawingml/2006/picture">
+                  <pic:nvPicPr>
+                    <pic:cNvPr id="0" name="lmi.png"/>
+                    <pic:cNvPicPr/>
+                  </pic:nvPicPr>
+                  <pic:blipFill>
+                    <a:blip r:embed="rId9" cstate="print">
+                      <a:extLst>
+                        <a:ext uri="{28A0092B-C50C-407E-A947-70E740481C1C}">
+                          <a14:useLocalDpi xmlns:a14="http://schemas.microsoft.com/office/drawing/2010/main" val="0"/>
+                        </a:ext>
+                      </a:extLst>
+                    </a:blip>
+                    <a:stretch>
+                      <a:fillRect/>
+                    </a:stretch>
+                  </pic:blipFill>
+                  <pic:spPr>
+                    <a:xfrm>
+                      <a:off x="0" y="0"/>
+                      <a:ext cx="5760720" cy="3289300"/>
+                    </a:xfrm>
+                    <a:prstGeom prst="rect">
+                      <a:avLst/>
+                    </a:prstGeom>
+                  </pic:spPr>
+                </pic:pic>
+              </a:graphicData>
+            </a:graphic>
+          </wp:inline>
+        </w:drawing>
+      </w:r>
+    </w:p>
+    <w:p>
+      <w:pPr>
+        <w:autoSpaceDE w:val="0"/>
+        <w:autoSpaceDN w:val="0"/>
+        <w:adjustRightInd w:val="0"/>
+        <w:spacing w:after="0" w:line="240" w:lineRule="auto"/>
+        <w:rPr>
+          <w:lang w:val="en-US"/>
+        </w:rPr>
+      </w:pPr>
+      <w:r>
+        <w:rPr>
+          <w:lang w:val="en-US"/>
+        </w:rPr>
+        <w:t>c)</w:t>
+      </w:r>
+    </w:p>
+    <w:p>
+      <w:pPr>
+        <w:autoSpaceDE w:val="0"/>
+        <w:autoSpaceDN w:val="0"/>
+        <w:adjustRightInd w:val="0"/>
+        <w:spacing w:after="0" w:line="240" w:lineRule="auto"/>
+        <w:rPr>
+          <w:lang w:val="en-US"/>
+        </w:rPr>
+      </w:pPr>
+    </w:p>
+    <w:p>
+      <w:pPr>
+        <w:autoSpaceDE w:val="0"/>
+        <w:autoSpaceDN w:val="0"/>
+        <w:adjustRightInd w:val="0"/>
+        <w:spacing w:after="0" w:line="240" w:lineRule="auto"/>
+        <w:rPr>
+          <w:lang w:val="en-US"/>
+        </w:rPr>
+      </w:pPr>
+      <w:r>
+        <w:rPr>
+          <w:lang w:val="en-US"/>
+        </w:rPr>
+        <w:t xml:space="preserve">The </w:t>
+      </w:r>
+      <w:proofErr w:type="spellStart"/>
+      <w:r>
+        <w:rPr>
+          <w:lang w:val="en-US"/>
+        </w:rPr>
+        <w:t>inf</w:t>
+      </w:r>
+      <w:proofErr w:type="spellEnd"/>
+      <w:r>
+        <w:rPr>
+          <w:lang w:val="en-US"/>
+        </w:rPr>
+        <w:t>-</w:t>
+      </w:r>
+      <w:r>
+        <w:rPr>
+          <w:lang w:val="en-US"/>
+        </w:rPr>
+        <w:t xml:space="preserve">norm of the nominal design is slightly </w:t>
+      </w:r>
+      <w:r>
+        <w:rPr>
+          <w:lang w:val="en-US"/>
+        </w:rPr>
+        <w:t>smaller</w:t>
+      </w:r>
+      <w:r>
+        <w:rPr>
+          <w:lang w:val="en-US"/>
+        </w:rPr>
+        <w:t xml:space="preserve">. This makes sense, since it optimizes for </w:t>
+      </w:r>
+      <w:r>
+        <w:rPr>
+          <w:lang w:val="en-US"/>
+        </w:rPr>
+        <w:t xml:space="preserve">a minimum </w:t>
+      </w:r>
+      <w:proofErr w:type="spellStart"/>
+      <w:r>
+        <w:rPr>
+          <w:lang w:val="en-US"/>
+        </w:rPr>
+        <w:t>inf</w:t>
+      </w:r>
+      <w:proofErr w:type="spellEnd"/>
+      <w:r>
+        <w:rPr>
+          <w:lang w:val="en-US"/>
+        </w:rPr>
+        <w:t>-gain. The same holds for the 2-norm, where the nominal design results in a bigger norm.</w:t>
+      </w:r>
+    </w:p>
+    <w:p>
+      <w:pPr>
+        <w:autoSpaceDE w:val="0"/>
+        <w:autoSpaceDN w:val="0"/>
+        <w:adjustRightInd w:val="0"/>
+        <w:spacing w:after="0" w:line="240" w:lineRule="auto"/>
+        <w:rPr>
+          <w:lang w:val="en-US"/>
+        </w:rPr>
+      </w:pPr>
+    </w:p>
+    <w:p>
+      <w:pPr>
+        <w:autoSpaceDE w:val="0"/>
+        <w:autoSpaceDN w:val="0"/>
+        <w:adjustRightInd w:val="0"/>
+        <w:spacing w:after="0" w:line="240" w:lineRule="auto"/>
+        <w:rPr>
+          <w:rFonts w:ascii="Courier New" w:hAnsi="Courier New" w:cs="Courier New"/>
+          <w:color w:val="000000"/>
+          <w:sz w:val="14"/>
+          <w:szCs w:val="20"/>
+        </w:rPr>
+      </w:pPr>
+      <w:r>
+        <w:rPr>
+          <w:rFonts w:ascii="Courier New" w:hAnsi="Courier New" w:cs="Courier New"/>
+          <w:color w:val="000000"/>
+          <w:sz w:val="14"/>
+          <w:szCs w:val="20"/>
+        </w:rPr>
+        <w:t>h2_nom - h2_syn = 9.6015e-07</w:t>
+      </w:r>
+    </w:p>
+    <w:p>
+      <w:pPr>
+        <w:autoSpaceDE w:val="0"/>
+        <w:autoSpaceDN w:val="0"/>
+        <w:adjustRightInd w:val="0"/>
+        <w:spacing w:after="0" w:line="240" w:lineRule="auto"/>
+        <w:rPr>
+          <w:rFonts w:ascii="Courier New" w:hAnsi="Courier New" w:cs="Courier New"/>
+          <w:color w:val="000000"/>
+          <w:sz w:val="14"/>
+          <w:szCs w:val="20"/>
+        </w:rPr>
+      </w:pPr>
+      <w:r>
+        <w:rPr>
+          <w:rFonts w:ascii="Courier New" w:hAnsi="Courier New" w:cs="Courier New"/>
+          <w:color w:val="000000"/>
+          <w:sz w:val="14"/>
+          <w:szCs w:val="20"/>
+        </w:rPr>
+        <w:t>h2_nom_inf - h2_syn_inf</w:t>
+      </w:r>
+      <w:r>
+        <w:rPr>
+          <w:rFonts w:ascii="Courier New" w:hAnsi="Courier New" w:cs="Courier New"/>
+          <w:color w:val="000000"/>
+          <w:sz w:val="14"/>
+          <w:szCs w:val="20"/>
+        </w:rPr>
+        <w:t xml:space="preserve"> = -</w:t>
+      </w:r>
+      <w:r>
+        <w:rPr>
+          <w:rFonts w:ascii="Courier New" w:hAnsi="Courier New" w:cs="Courier New"/>
+          <w:color w:val="000000"/>
+          <w:sz w:val="14"/>
+          <w:szCs w:val="20"/>
+        </w:rPr>
+        <w:t>2.0374e-04</w:t>
+      </w:r>
+    </w:p>
+    <w:p>
+      <w:pPr>
+        <w:autoSpaceDE w:val="0"/>
+        <w:autoSpaceDN w:val="0"/>
+        <w:adjustRightInd w:val="0"/>
+        <w:spacing w:after="0" w:line="240" w:lineRule="auto"/>
+      </w:pPr>
+    </w:p>
+    <w:tbl>
+      <w:tblPr>
+        <w:tblStyle w:val="Tabellenraster"/>
+        <w:tblW w:w="0" w:type="auto"/>
+        <w:tblLook w:val="04A0" w:firstRow="1" w:lastRow="0" w:firstColumn="1" w:lastColumn="0" w:noHBand="0" w:noVBand="1"/>
+      </w:tblPr>
+      <w:tblGrid>
+        <w:gridCol w:w="4606"/>
+        <w:gridCol w:w="4606"/>
+      </w:tblGrid>
+      <w:tr>
+        <w:tc>
+          <w:tcPr>
+            <w:tcW w:w="4606" w:type="dxa"/>
+          </w:tcPr>
+          <w:p>
+            <w:pPr>
+              <w:autoSpaceDE w:val="0"/>
+              <w:autoSpaceDN w:val="0"/>
+              <w:adjustRightInd w:val="0"/>
+              <w:rPr>
+                <w:rFonts w:ascii="Courier New" w:hAnsi="Courier New" w:cs="Courier New"/>
+                <w:color w:val="000000"/>
+                <w:sz w:val="14"/>
+                <w:szCs w:val="20"/>
+              </w:rPr>
+            </w:pPr>
+          </w:p>
+          <w:p>
+            <w:pPr>
+              <w:autoSpaceDE w:val="0"/>
+              <w:autoSpaceDN w:val="0"/>
+              <w:adjustRightInd w:val="0"/>
+              <w:rPr>
+                <w:rFonts w:ascii="Courier New" w:hAnsi="Courier New" w:cs="Courier New"/>
+                <w:b/>
+                <w:color w:val="000000"/>
+                <w:sz w:val="14"/>
+                <w:szCs w:val="20"/>
+                <w:lang w:val="en-US"/>
+              </w:rPr>
+            </w:pPr>
+            <w:r>
+              <w:rPr>
+                <w:rFonts w:ascii="Courier New" w:hAnsi="Courier New" w:cs="Courier New"/>
+                <w:b/>
+                <w:color w:val="000000"/>
+                <w:sz w:val="14"/>
+                <w:szCs w:val="20"/>
+                <w:lang w:val="en-US"/>
+              </w:rPr>
+              <w:t>Nominal design</w:t>
+            </w:r>
+          </w:p>
+          <w:p>
+            <w:pPr>
+              <w:autoSpaceDE w:val="0"/>
+              <w:autoSpaceDN w:val="0"/>
+              <w:adjustRightInd w:val="0"/>
+              <w:rPr>
+                <w:rFonts w:ascii="Courier New" w:hAnsi="Courier New" w:cs="Courier New"/>
+                <w:color w:val="000000"/>
+                <w:sz w:val="14"/>
+                <w:szCs w:val="20"/>
+                <w:lang w:val="en-US"/>
+              </w:rPr>
+            </w:pPr>
+          </w:p>
+          <w:p>
+            <w:pPr>
+              <w:autoSpaceDE w:val="0"/>
+              <w:autoSpaceDN w:val="0"/>
+              <w:adjustRightInd w:val="0"/>
+              <w:rPr>
+                <w:rFonts w:ascii="Courier New" w:hAnsi="Courier New" w:cs="Courier New"/>
+                <w:color w:val="000000"/>
+                <w:sz w:val="14"/>
+                <w:szCs w:val="20"/>
+                <w:lang w:val="en-US"/>
+              </w:rPr>
+            </w:pPr>
+            <w:proofErr w:type="spellStart"/>
+            <w:r>
+              <w:rPr>
+                <w:rFonts w:ascii="Courier New" w:hAnsi="Courier New" w:cs="Courier New"/>
+                <w:color w:val="000000"/>
+                <w:sz w:val="14"/>
+                <w:szCs w:val="20"/>
+                <w:lang w:val="en-US"/>
+              </w:rPr>
+              <w:t>open_loop_poles</w:t>
+            </w:r>
+            <w:proofErr w:type="spellEnd"/>
+            <w:r>
+              <w:rPr>
+                <w:rFonts w:ascii="Courier New" w:hAnsi="Courier New" w:cs="Courier New"/>
+                <w:color w:val="000000"/>
+                <w:sz w:val="14"/>
+                <w:szCs w:val="20"/>
+                <w:lang w:val="en-US"/>
+              </w:rPr>
+              <w:t xml:space="preserve"> =</w:t>
+            </w:r>
+          </w:p>
+          <w:p>
+            <w:pPr>
+              <w:autoSpaceDE w:val="0"/>
+              <w:autoSpaceDN w:val="0"/>
+              <w:adjustRightInd w:val="0"/>
+              <w:rPr>
+                <w:rFonts w:ascii="Courier New" w:hAnsi="Courier New" w:cs="Courier New"/>
+                <w:color w:val="000000"/>
+                <w:sz w:val="14"/>
+                <w:szCs w:val="20"/>
+                <w:lang w:val="en-US"/>
+              </w:rPr>
+            </w:pPr>
+          </w:p>
+          <w:p>
+            <w:pPr>
+              <w:autoSpaceDE w:val="0"/>
+              <w:autoSpaceDN w:val="0"/>
+              <w:adjustRightInd w:val="0"/>
+              <w:rPr>
+                <w:rFonts w:ascii="Courier New" w:hAnsi="Courier New" w:cs="Courier New"/>
+                <w:color w:val="000000"/>
+                <w:sz w:val="14"/>
+                <w:szCs w:val="20"/>
+                <w:lang w:val="en-US"/>
+              </w:rPr>
+            </w:pPr>
+            <w:r>
+              <w:rPr>
+                <w:rFonts w:ascii="Courier New" w:hAnsi="Courier New" w:cs="Courier New"/>
+                <w:color w:val="000000"/>
+                <w:sz w:val="14"/>
+                <w:szCs w:val="20"/>
+                <w:lang w:val="en-US"/>
+              </w:rPr>
+              <w:t xml:space="preserve">   1.0e+03 *</w:t>
+            </w:r>
+          </w:p>
+          <w:p>
+            <w:pPr>
+              <w:autoSpaceDE w:val="0"/>
+              <w:autoSpaceDN w:val="0"/>
+              <w:adjustRightInd w:val="0"/>
+              <w:rPr>
+                <w:rFonts w:ascii="Courier New" w:hAnsi="Courier New" w:cs="Courier New"/>
+                <w:color w:val="000000"/>
+                <w:sz w:val="14"/>
+                <w:szCs w:val="20"/>
+                <w:lang w:val="en-US"/>
+              </w:rPr>
+            </w:pPr>
+          </w:p>
+          <w:p>
+            <w:pPr>
+              <w:autoSpaceDE w:val="0"/>
+              <w:autoSpaceDN w:val="0"/>
+              <w:adjustRightInd w:val="0"/>
+              <w:rPr>
+                <w:rFonts w:ascii="Courier New" w:hAnsi="Courier New" w:cs="Courier New"/>
+                <w:color w:val="000000"/>
+                <w:sz w:val="14"/>
+                <w:szCs w:val="20"/>
+                <w:lang w:val="en-US"/>
+              </w:rPr>
+            </w:pPr>
+            <w:r>
+              <w:rPr>
+                <w:rFonts w:ascii="Courier New" w:hAnsi="Courier New" w:cs="Courier New"/>
+                <w:color w:val="000000"/>
+                <w:sz w:val="14"/>
+                <w:szCs w:val="20"/>
+                <w:lang w:val="en-US"/>
+              </w:rPr>
+              <w:t xml:space="preserve">  -0.0000 + 0.0000i</w:t>
+            </w:r>
+          </w:p>
+          <w:p>
+            <w:pPr>
+              <w:autoSpaceDE w:val="0"/>
+              <w:autoSpaceDN w:val="0"/>
+              <w:adjustRightInd w:val="0"/>
+              <w:rPr>
+                <w:rFonts w:ascii="Courier New" w:hAnsi="Courier New" w:cs="Courier New"/>
+                <w:color w:val="000000"/>
+                <w:sz w:val="14"/>
+                <w:szCs w:val="20"/>
+                <w:lang w:val="en-US"/>
+              </w:rPr>
+            </w:pPr>
+            <w:r>
+              <w:rPr>
+                <w:rFonts w:ascii="Courier New" w:hAnsi="Courier New" w:cs="Courier New"/>
+                <w:color w:val="000000"/>
+                <w:sz w:val="14"/>
+                <w:szCs w:val="20"/>
+                <w:lang w:val="en-US"/>
+              </w:rPr>
+              <w:t xml:space="preserve">  -0.0100 + 0.0173i</w:t>
+            </w:r>
+          </w:p>
+          <w:p>
+            <w:pPr>
+              <w:autoSpaceDE w:val="0"/>
+              <w:autoSpaceDN w:val="0"/>
+              <w:adjustRightInd w:val="0"/>
+              <w:rPr>
+                <w:rFonts w:ascii="Courier New" w:hAnsi="Courier New" w:cs="Courier New"/>
+                <w:color w:val="000000"/>
+                <w:sz w:val="14"/>
+                <w:szCs w:val="20"/>
+                <w:lang w:val="en-US"/>
+              </w:rPr>
+            </w:pPr>
+            <w:r>
+              <w:rPr>
+                <w:rFonts w:ascii="Courier New" w:hAnsi="Courier New" w:cs="Courier New"/>
+                <w:color w:val="000000"/>
+                <w:sz w:val="14"/>
+                <w:szCs w:val="20"/>
+                <w:lang w:val="en-US"/>
+              </w:rPr>
+              <w:t xml:space="preserve">  -0.0100 - 0.0173i</w:t>
+            </w:r>
+          </w:p>
+          <w:p>
+            <w:pPr>
+              <w:autoSpaceDE w:val="0"/>
+              <w:autoSpaceDN w:val="0"/>
+              <w:adjustRightInd w:val="0"/>
+              <w:rPr>
+                <w:rFonts w:ascii="Courier New" w:hAnsi="Courier New" w:cs="Courier New"/>
+                <w:color w:val="000000"/>
+                <w:sz w:val="14"/>
+                <w:szCs w:val="20"/>
+                <w:lang w:val="en-US"/>
+              </w:rPr>
+            </w:pPr>
+            <w:r>
+              <w:rPr>
+                <w:rFonts w:ascii="Courier New" w:hAnsi="Courier New" w:cs="Courier New"/>
+                <w:color w:val="000000"/>
+                <w:sz w:val="14"/>
+                <w:szCs w:val="20"/>
+                <w:lang w:val="en-US"/>
+              </w:rPr>
+              <w:t xml:space="preserve">   0.0088 + 0.0000i</w:t>
+            </w:r>
+          </w:p>
+          <w:p>
+            <w:pPr>
+              <w:autoSpaceDE w:val="0"/>
+              <w:autoSpaceDN w:val="0"/>
+              <w:adjustRightInd w:val="0"/>
+              <w:rPr>
+                <w:rFonts w:ascii="Courier New" w:hAnsi="Courier New" w:cs="Courier New"/>
+                <w:color w:val="000000"/>
+                <w:sz w:val="14"/>
+                <w:szCs w:val="20"/>
+                <w:lang w:val="en-US"/>
+              </w:rPr>
+            </w:pPr>
+            <w:r>
+              <w:rPr>
+                <w:rFonts w:ascii="Courier New" w:hAnsi="Courier New" w:cs="Courier New"/>
+                <w:color w:val="000000"/>
+                <w:sz w:val="14"/>
+                <w:szCs w:val="20"/>
+                <w:lang w:val="en-US"/>
+              </w:rPr>
+              <w:t xml:space="preserve">  -0.0088 + 0.0000i</w:t>
+            </w:r>
+          </w:p>
+          <w:p>
+            <w:pPr>
+              <w:autoSpaceDE w:val="0"/>
+              <w:autoSpaceDN w:val="0"/>
+              <w:adjustRightInd w:val="0"/>
+              <w:rPr>
+                <w:rFonts w:ascii="Courier New" w:hAnsi="Courier New" w:cs="Courier New"/>
+                <w:color w:val="000000"/>
+                <w:sz w:val="14"/>
+                <w:szCs w:val="20"/>
+                <w:lang w:val="en-US"/>
+              </w:rPr>
+            </w:pPr>
+            <w:r>
+              <w:rPr>
+                <w:rFonts w:ascii="Courier New" w:hAnsi="Courier New" w:cs="Courier New"/>
+                <w:color w:val="000000"/>
+                <w:sz w:val="14"/>
+                <w:szCs w:val="20"/>
+                <w:lang w:val="en-US"/>
+              </w:rPr>
+              <w:t xml:space="preserve">  -1.0000 + 0.0000i</w:t>
+            </w:r>
+          </w:p>
+          <w:p>
+            <w:pPr>
+              <w:autoSpaceDE w:val="0"/>
+              <w:autoSpaceDN w:val="0"/>
+              <w:adjustRightInd w:val="0"/>
+              <w:rPr>
+                <w:rFonts w:ascii="Courier New" w:hAnsi="Courier New" w:cs="Courier New"/>
+                <w:color w:val="000000"/>
+                <w:sz w:val="14"/>
+                <w:szCs w:val="20"/>
+                <w:lang w:val="en-US"/>
+              </w:rPr>
+            </w:pPr>
+            <w:r>
+              <w:rPr>
+                <w:rFonts w:ascii="Courier New" w:hAnsi="Courier New" w:cs="Courier New"/>
+                <w:color w:val="000000"/>
+                <w:sz w:val="14"/>
+                <w:szCs w:val="20"/>
+                <w:lang w:val="en-US"/>
+              </w:rPr>
+              <w:t xml:space="preserve">  -0.0000 + 0.0000i</w:t>
+            </w:r>
+          </w:p>
+          <w:p>
+            <w:pPr>
+              <w:autoSpaceDE w:val="0"/>
+              <w:autoSpaceDN w:val="0"/>
+              <w:adjustRightInd w:val="0"/>
+              <w:rPr>
+                <w:rFonts w:ascii="Courier New" w:hAnsi="Courier New" w:cs="Courier New"/>
+                <w:color w:val="000000"/>
+                <w:sz w:val="14"/>
+                <w:szCs w:val="20"/>
+                <w:lang w:val="en-US"/>
+              </w:rPr>
+            </w:pPr>
+          </w:p>
+          <w:p>
+            <w:pPr>
+              <w:autoSpaceDE w:val="0"/>
+              <w:autoSpaceDN w:val="0"/>
+              <w:adjustRightInd w:val="0"/>
+              <w:rPr>
+                <w:rFonts w:ascii="Courier New" w:hAnsi="Courier New" w:cs="Courier New"/>
+                <w:color w:val="000000"/>
+                <w:sz w:val="14"/>
+                <w:szCs w:val="20"/>
+                <w:lang w:val="en-US"/>
+              </w:rPr>
+            </w:pPr>
+          </w:p>
+          <w:p>
+            <w:pPr>
+              <w:autoSpaceDE w:val="0"/>
+              <w:autoSpaceDN w:val="0"/>
+              <w:adjustRightInd w:val="0"/>
+              <w:rPr>
+                <w:rFonts w:ascii="Courier New" w:hAnsi="Courier New" w:cs="Courier New"/>
+                <w:color w:val="000000"/>
+                <w:sz w:val="14"/>
+                <w:szCs w:val="20"/>
+                <w:lang w:val="en-US"/>
+              </w:rPr>
+            </w:pPr>
+            <w:proofErr w:type="spellStart"/>
+            <w:r>
+              <w:rPr>
+                <w:rFonts w:ascii="Courier New" w:hAnsi="Courier New" w:cs="Courier New"/>
+                <w:color w:val="000000"/>
+                <w:sz w:val="14"/>
+                <w:szCs w:val="20"/>
+                <w:lang w:val="en-US"/>
+              </w:rPr>
+              <w:t>closed_loop_poles</w:t>
+            </w:r>
+            <w:proofErr w:type="spellEnd"/>
+            <w:r>
+              <w:rPr>
+                <w:rFonts w:ascii="Courier New" w:hAnsi="Courier New" w:cs="Courier New"/>
+                <w:color w:val="000000"/>
+                <w:sz w:val="14"/>
+                <w:szCs w:val="20"/>
+                <w:lang w:val="en-US"/>
+              </w:rPr>
+              <w:t xml:space="preserve"> =</w:t>
+            </w:r>
+          </w:p>
+          <w:p>
+            <w:pPr>
+              <w:autoSpaceDE w:val="0"/>
+              <w:autoSpaceDN w:val="0"/>
+              <w:adjustRightInd w:val="0"/>
+              <w:rPr>
+                <w:rFonts w:ascii="Courier New" w:hAnsi="Courier New" w:cs="Courier New"/>
+                <w:color w:val="000000"/>
+                <w:sz w:val="14"/>
+                <w:szCs w:val="20"/>
+                <w:lang w:val="en-US"/>
+              </w:rPr>
+            </w:pPr>
+          </w:p>
+          <w:p>
+            <w:pPr>
+              <w:autoSpaceDE w:val="0"/>
+              <w:autoSpaceDN w:val="0"/>
+              <w:adjustRightInd w:val="0"/>
+              <w:rPr>
+                <w:rFonts w:ascii="Courier New" w:hAnsi="Courier New" w:cs="Courier New"/>
+                <w:color w:val="000000"/>
+                <w:sz w:val="14"/>
+                <w:szCs w:val="20"/>
+                <w:lang w:val="en-US"/>
+              </w:rPr>
+            </w:pPr>
+            <w:r>
+              <w:rPr>
+                <w:rFonts w:ascii="Courier New" w:hAnsi="Courier New" w:cs="Courier New"/>
+                <w:color w:val="000000"/>
+                <w:sz w:val="14"/>
+                <w:szCs w:val="20"/>
+                <w:lang w:val="en-US"/>
+              </w:rPr>
+              <w:t xml:space="preserve">   1.0e+03 *</w:t>
+            </w:r>
+          </w:p>
+          <w:p>
+            <w:pPr>
+              <w:autoSpaceDE w:val="0"/>
+              <w:autoSpaceDN w:val="0"/>
+              <w:adjustRightInd w:val="0"/>
+              <w:rPr>
+                <w:rFonts w:ascii="Courier New" w:hAnsi="Courier New" w:cs="Courier New"/>
+                <w:color w:val="000000"/>
+                <w:sz w:val="14"/>
+                <w:szCs w:val="20"/>
+                <w:lang w:val="en-US"/>
+              </w:rPr>
+            </w:pPr>
+          </w:p>
+          <w:p>
+            <w:pPr>
+              <w:autoSpaceDE w:val="0"/>
+              <w:autoSpaceDN w:val="0"/>
+              <w:adjustRightInd w:val="0"/>
+              <w:rPr>
+                <w:rFonts w:ascii="Courier New" w:hAnsi="Courier New" w:cs="Courier New"/>
+                <w:color w:val="000000"/>
+                <w:sz w:val="14"/>
+                <w:szCs w:val="20"/>
+                <w:lang w:val="en-US"/>
+              </w:rPr>
+            </w:pPr>
+            <w:r>
+              <w:rPr>
+                <w:rFonts w:ascii="Courier New" w:hAnsi="Courier New" w:cs="Courier New"/>
+                <w:color w:val="000000"/>
+                <w:sz w:val="14"/>
+                <w:szCs w:val="20"/>
+                <w:lang w:val="en-US"/>
+              </w:rPr>
+              <w:t xml:space="preserve">  -0.0000 + 0.0000i</w:t>
+            </w:r>
+          </w:p>
+          <w:p>
+            <w:pPr>
+              <w:autoSpaceDE w:val="0"/>
+              <w:autoSpaceDN w:val="0"/>
+              <w:adjustRightInd w:val="0"/>
+              <w:rPr>
+                <w:rFonts w:ascii="Courier New" w:hAnsi="Courier New" w:cs="Courier New"/>
+                <w:color w:val="000000"/>
+                <w:sz w:val="14"/>
+                <w:szCs w:val="20"/>
+                <w:lang w:val="en-US"/>
+              </w:rPr>
+            </w:pPr>
+            <w:r>
+              <w:rPr>
+                <w:rFonts w:ascii="Courier New" w:hAnsi="Courier New" w:cs="Courier New"/>
+                <w:color w:val="000000"/>
+                <w:sz w:val="14"/>
+                <w:szCs w:val="20"/>
+                <w:lang w:val="en-US"/>
+              </w:rPr>
+              <w:t xml:space="preserve">  -1.0000 + 0.0000i</w:t>
+            </w:r>
+          </w:p>
+          <w:p>
+            <w:pPr>
+              <w:autoSpaceDE w:val="0"/>
+              <w:autoSpaceDN w:val="0"/>
+              <w:adjustRightInd w:val="0"/>
+              <w:rPr>
+                <w:rFonts w:ascii="Courier New" w:hAnsi="Courier New" w:cs="Courier New"/>
+                <w:color w:val="000000"/>
+                <w:sz w:val="14"/>
+                <w:szCs w:val="20"/>
+                <w:lang w:val="en-US"/>
+              </w:rPr>
+            </w:pPr>
+            <w:r>
+              <w:rPr>
+                <w:rFonts w:ascii="Courier New" w:hAnsi="Courier New" w:cs="Courier New"/>
+                <w:color w:val="000000"/>
+                <w:sz w:val="14"/>
+                <w:szCs w:val="20"/>
+                <w:lang w:val="en-US"/>
+              </w:rPr>
+              <w:t xml:space="preserve">  -0.0057 + 0.0100i</w:t>
+            </w:r>
+          </w:p>
+          <w:p>
+            <w:pPr>
+              <w:autoSpaceDE w:val="0"/>
+              <w:autoSpaceDN w:val="0"/>
+              <w:adjustRightInd w:val="0"/>
+              <w:rPr>
+                <w:rFonts w:ascii="Courier New" w:hAnsi="Courier New" w:cs="Courier New"/>
+                <w:color w:val="000000"/>
+                <w:sz w:val="14"/>
+                <w:szCs w:val="20"/>
+                <w:lang w:val="en-US"/>
+              </w:rPr>
+            </w:pPr>
+            <w:r>
+              <w:rPr>
+                <w:rFonts w:ascii="Courier New" w:hAnsi="Courier New" w:cs="Courier New"/>
+                <w:color w:val="000000"/>
+                <w:sz w:val="14"/>
+                <w:szCs w:val="20"/>
+                <w:lang w:val="en-US"/>
+              </w:rPr>
+              <w:t xml:space="preserve">  -0.0057 - 0.0100i</w:t>
+            </w:r>
+          </w:p>
+          <w:p>
+            <w:pPr>
+              <w:autoSpaceDE w:val="0"/>
+              <w:autoSpaceDN w:val="0"/>
+              <w:adjustRightInd w:val="0"/>
+              <w:rPr>
+                <w:rFonts w:ascii="Courier New" w:hAnsi="Courier New" w:cs="Courier New"/>
+                <w:color w:val="000000"/>
+                <w:sz w:val="14"/>
+                <w:szCs w:val="20"/>
+                <w:lang w:val="en-US"/>
+              </w:rPr>
+            </w:pPr>
+            <w:r>
+              <w:rPr>
+                <w:rFonts w:ascii="Courier New" w:hAnsi="Courier New" w:cs="Courier New"/>
+                <w:color w:val="000000"/>
+                <w:sz w:val="14"/>
+                <w:szCs w:val="20"/>
+                <w:lang w:val="en-US"/>
+              </w:rPr>
+              <w:t xml:space="preserve">  -0.0005 + 0.0000i</w:t>
+            </w:r>
+          </w:p>
+          <w:p>
+            <w:pPr>
+              <w:autoSpaceDE w:val="0"/>
+              <w:autoSpaceDN w:val="0"/>
+              <w:adjustRightInd w:val="0"/>
+              <w:rPr>
+                <w:rFonts w:ascii="Courier New" w:hAnsi="Courier New" w:cs="Courier New"/>
+                <w:color w:val="000000"/>
+                <w:sz w:val="14"/>
+                <w:szCs w:val="20"/>
+                <w:lang w:val="en-US"/>
+              </w:rPr>
+            </w:pPr>
+            <w:r>
+              <w:rPr>
+                <w:rFonts w:ascii="Courier New" w:hAnsi="Courier New" w:cs="Courier New"/>
+                <w:color w:val="000000"/>
+                <w:sz w:val="14"/>
+                <w:szCs w:val="20"/>
+                <w:lang w:val="en-US"/>
+              </w:rPr>
+              <w:t xml:space="preserve">  -0.0125 + 0.0034i</w:t>
+            </w:r>
+          </w:p>
+          <w:p>
+            <w:pPr>
+              <w:autoSpaceDE w:val="0"/>
+              <w:autoSpaceDN w:val="0"/>
+              <w:adjustRightInd w:val="0"/>
+              <w:rPr>
+                <w:rFonts w:ascii="Courier New" w:hAnsi="Courier New" w:cs="Courier New"/>
+                <w:color w:val="000000"/>
+                <w:sz w:val="14"/>
+                <w:szCs w:val="20"/>
+                <w:lang w:val="en-US"/>
+              </w:rPr>
+            </w:pPr>
+            <w:r>
+              <w:rPr>
+                <w:rFonts w:ascii="Courier New" w:hAnsi="Courier New" w:cs="Courier New"/>
+                <w:color w:val="000000"/>
+                <w:sz w:val="14"/>
+                <w:szCs w:val="20"/>
+                <w:lang w:val="en-US"/>
+              </w:rPr>
+              <w:t xml:space="preserve">  -0.0125 - 0.0034i</w:t>
+            </w:r>
+          </w:p>
+          <w:p>
+            <w:pPr>
+              <w:autoSpaceDE w:val="0"/>
+              <w:autoSpaceDN w:val="0"/>
+              <w:adjustRightInd w:val="0"/>
+              <w:rPr>
+                <w:rFonts w:ascii="Courier New" w:hAnsi="Courier New" w:cs="Courier New"/>
+                <w:color w:val="000000"/>
+                <w:sz w:val="14"/>
+                <w:szCs w:val="20"/>
+                <w:lang w:val="en-US"/>
+              </w:rPr>
+            </w:pPr>
+            <w:r>
+              <w:rPr>
+                <w:rFonts w:ascii="Courier New" w:hAnsi="Courier New" w:cs="Courier New"/>
+                <w:color w:val="000000"/>
+                <w:sz w:val="14"/>
+                <w:szCs w:val="20"/>
+                <w:lang w:val="en-US"/>
+              </w:rPr>
+              <w:t xml:space="preserve">  -0.0088 + 0.0000i</w:t>
+            </w:r>
+          </w:p>
+          <w:p>
+            <w:pPr>
+              <w:autoSpaceDE w:val="0"/>
+              <w:autoSpaceDN w:val="0"/>
+              <w:adjustRightInd w:val="0"/>
+              <w:rPr>
+                <w:rFonts w:ascii="Courier New" w:hAnsi="Courier New" w:cs="Courier New"/>
+                <w:color w:val="000000"/>
+                <w:sz w:val="14"/>
+                <w:szCs w:val="20"/>
+                <w:lang w:val="en-US"/>
+              </w:rPr>
+            </w:pPr>
+            <w:r>
+              <w:rPr>
+                <w:rFonts w:ascii="Courier New" w:hAnsi="Courier New" w:cs="Courier New"/>
+                <w:color w:val="000000"/>
+                <w:sz w:val="14"/>
+                <w:szCs w:val="20"/>
+                <w:lang w:val="en-US"/>
+              </w:rPr>
+              <w:t xml:space="preserve">  -0.0088 + 0.0000i</w:t>
+            </w:r>
+          </w:p>
+          <w:p>
+            <w:pPr>
+              <w:autoSpaceDE w:val="0"/>
+              <w:autoSpaceDN w:val="0"/>
+              <w:adjustRightInd w:val="0"/>
+              <w:rPr>
+                <w:rFonts w:ascii="Courier New" w:hAnsi="Courier New" w:cs="Courier New"/>
+                <w:color w:val="000000"/>
+                <w:sz w:val="14"/>
+                <w:szCs w:val="20"/>
+                <w:lang w:val="en-US"/>
+              </w:rPr>
+            </w:pPr>
+            <w:r>
+              <w:rPr>
+                <w:rFonts w:ascii="Courier New" w:hAnsi="Courier New" w:cs="Courier New"/>
+                <w:color w:val="000000"/>
+                <w:sz w:val="14"/>
+                <w:szCs w:val="20"/>
+                <w:lang w:val="en-US"/>
+              </w:rPr>
+              <w:t xml:space="preserve">  -0.0100 + 0.0172i</w:t>
+            </w:r>
+          </w:p>
+          <w:p>
+            <w:pPr>
+              <w:autoSpaceDE w:val="0"/>
+              <w:autoSpaceDN w:val="0"/>
+              <w:adjustRightInd w:val="0"/>
+              <w:rPr>
+                <w:rFonts w:ascii="Courier New" w:hAnsi="Courier New" w:cs="Courier New"/>
+                <w:color w:val="000000"/>
+                <w:sz w:val="14"/>
+                <w:szCs w:val="20"/>
+                <w:lang w:val="en-US"/>
+              </w:rPr>
+            </w:pPr>
+            <w:r>
+              <w:rPr>
+                <w:rFonts w:ascii="Courier New" w:hAnsi="Courier New" w:cs="Courier New"/>
+                <w:color w:val="000000"/>
+                <w:sz w:val="14"/>
+                <w:szCs w:val="20"/>
+                <w:lang w:val="en-US"/>
+              </w:rPr>
+              <w:t xml:space="preserve">  -0.0100 - 0.0172i</w:t>
+            </w:r>
+          </w:p>
+          <w:p>
+            <w:pPr>
+              <w:autoSpaceDE w:val="0"/>
+              <w:autoSpaceDN w:val="0"/>
+              <w:adjustRightInd w:val="0"/>
+              <w:rPr>
+                <w:rFonts w:ascii="Courier New" w:hAnsi="Courier New" w:cs="Courier New"/>
+                <w:color w:val="000000"/>
+                <w:sz w:val="14"/>
+                <w:szCs w:val="20"/>
+                <w:lang w:val="en-US"/>
+              </w:rPr>
+            </w:pPr>
+            <w:r>
+              <w:rPr>
+                <w:rFonts w:ascii="Courier New" w:hAnsi="Courier New" w:cs="Courier New"/>
+                <w:color w:val="000000"/>
+                <w:sz w:val="14"/>
+                <w:szCs w:val="20"/>
+                <w:lang w:val="en-US"/>
+              </w:rPr>
+              <w:t xml:space="preserve">  -0.0100 + 0.0173i</w:t>
+            </w:r>
+          </w:p>
+          <w:p>
+            <w:pPr>
+              <w:autoSpaceDE w:val="0"/>
+              <w:autoSpaceDN w:val="0"/>
+              <w:adjustRightInd w:val="0"/>
+              <w:rPr>
+                <w:rFonts w:ascii="Courier New" w:hAnsi="Courier New" w:cs="Courier New"/>
+                <w:color w:val="000000"/>
+                <w:sz w:val="14"/>
+                <w:szCs w:val="20"/>
+                <w:lang w:val="en-US"/>
+              </w:rPr>
+            </w:pPr>
+            <w:r>
+              <w:rPr>
+                <w:rFonts w:ascii="Courier New" w:hAnsi="Courier New" w:cs="Courier New"/>
+                <w:color w:val="000000"/>
+                <w:sz w:val="14"/>
+                <w:szCs w:val="20"/>
+                <w:lang w:val="en-US"/>
+              </w:rPr>
+              <w:t xml:space="preserve">  -0.0100 - 0.0173i</w:t>
+            </w:r>
+          </w:p>
+          <w:p>
+            <w:pPr>
+              <w:autoSpaceDE w:val="0"/>
+              <w:autoSpaceDN w:val="0"/>
+              <w:adjustRightInd w:val="0"/>
+              <w:rPr>
+                <w:rFonts w:ascii="Courier New" w:hAnsi="Courier New" w:cs="Courier New"/>
+                <w:color w:val="000000"/>
+                <w:sz w:val="14"/>
+                <w:szCs w:val="20"/>
+                <w:lang w:val="en-US"/>
+              </w:rPr>
+            </w:pPr>
+            <w:r>
+              <w:rPr>
+                <w:rFonts w:ascii="Courier New" w:hAnsi="Courier New" w:cs="Courier New"/>
+                <w:color w:val="000000"/>
+                <w:sz w:val="14"/>
+                <w:szCs w:val="20"/>
+                <w:lang w:val="en-US"/>
+              </w:rPr>
+              <w:t xml:space="preserve">  -0.0000 + 0.0000i</w:t>
+            </w:r>
+          </w:p>
+          <w:p>
+            <w:pPr>
+              <w:autoSpaceDE w:val="0"/>
+              <w:autoSpaceDN w:val="0"/>
+              <w:adjustRightInd w:val="0"/>
+              <w:rPr>
+                <w:rFonts w:ascii="Courier New" w:hAnsi="Courier New" w:cs="Courier New"/>
+                <w:color w:val="000000"/>
+                <w:sz w:val="14"/>
+                <w:szCs w:val="20"/>
+                <w:lang w:val="en-US"/>
+              </w:rPr>
+            </w:pPr>
+          </w:p>
+          <w:p>
+            <w:pPr>
+              <w:autoSpaceDE w:val="0"/>
+              <w:autoSpaceDN w:val="0"/>
+              <w:adjustRightInd w:val="0"/>
+              <w:rPr>
+                <w:rFonts w:ascii="Courier New" w:hAnsi="Courier New" w:cs="Courier New"/>
+                <w:color w:val="000000"/>
+                <w:sz w:val="14"/>
+                <w:szCs w:val="20"/>
+                <w:lang w:val="en-US"/>
+              </w:rPr>
+            </w:pPr>
+          </w:p>
+          <w:p>
+            <w:pPr>
+              <w:autoSpaceDE w:val="0"/>
+              <w:autoSpaceDN w:val="0"/>
+              <w:adjustRightInd w:val="0"/>
+              <w:rPr>
+                <w:rFonts w:ascii="Courier New" w:hAnsi="Courier New" w:cs="Courier New"/>
+                <w:color w:val="000000"/>
+                <w:sz w:val="14"/>
+                <w:szCs w:val="20"/>
+                <w:lang w:val="en-US"/>
+              </w:rPr>
+            </w:pPr>
+            <w:proofErr w:type="spellStart"/>
+            <w:r>
+              <w:rPr>
+                <w:rFonts w:ascii="Courier New" w:hAnsi="Courier New" w:cs="Courier New"/>
+                <w:color w:val="000000"/>
+                <w:sz w:val="14"/>
+                <w:szCs w:val="20"/>
+                <w:lang w:val="en-US"/>
+              </w:rPr>
+              <w:t>closed_loop_norm</w:t>
+            </w:r>
+            <w:proofErr w:type="spellEnd"/>
+            <w:r>
+              <w:rPr>
+                <w:rFonts w:ascii="Courier New" w:hAnsi="Courier New" w:cs="Courier New"/>
+                <w:color w:val="000000"/>
+                <w:sz w:val="14"/>
+                <w:szCs w:val="20"/>
+                <w:lang w:val="en-US"/>
+              </w:rPr>
+              <w:t xml:space="preserve"> =</w:t>
+            </w:r>
+          </w:p>
+          <w:p>
+            <w:pPr>
+              <w:autoSpaceDE w:val="0"/>
+              <w:autoSpaceDN w:val="0"/>
+              <w:adjustRightInd w:val="0"/>
+              <w:rPr>
+                <w:rFonts w:ascii="Courier New" w:hAnsi="Courier New" w:cs="Courier New"/>
+                <w:color w:val="000000"/>
+                <w:sz w:val="14"/>
+                <w:szCs w:val="20"/>
+                <w:lang w:val="en-US"/>
+              </w:rPr>
+            </w:pPr>
+          </w:p>
+          <w:p>
+            <w:pPr>
+              <w:autoSpaceDE w:val="0"/>
+              <w:autoSpaceDN w:val="0"/>
+              <w:adjustRightInd w:val="0"/>
+              <w:rPr>
+                <w:rFonts w:ascii="Courier New" w:hAnsi="Courier New" w:cs="Courier New"/>
+                <w:color w:val="000000"/>
+                <w:sz w:val="14"/>
+                <w:szCs w:val="20"/>
+                <w:lang w:val="en-US"/>
+              </w:rPr>
+            </w:pPr>
+            <w:r>
+              <w:rPr>
+                <w:rFonts w:ascii="Courier New" w:hAnsi="Courier New" w:cs="Courier New"/>
+                <w:color w:val="000000"/>
+                <w:sz w:val="14"/>
+                <w:szCs w:val="20"/>
+                <w:lang w:val="en-US"/>
+              </w:rPr>
+              <w:t xml:space="preserve">    0.0188</w:t>
+            </w:r>
+          </w:p>
+        </w:tc>
+        <w:tc>
+          <w:tcPr>
+            <w:tcW w:w="4606" w:type="dxa"/>
+          </w:tcPr>
+          <w:p>
+            <w:pPr>
+              <w:autoSpaceDE w:val="0"/>
+              <w:autoSpaceDN w:val="0"/>
+              <w:adjustRightInd w:val="0"/>
+              <w:rPr>
+                <w:rFonts w:ascii="Courier New" w:hAnsi="Courier New" w:cs="Courier New"/>
+                <w:color w:val="000000"/>
+                <w:sz w:val="14"/>
+                <w:szCs w:val="20"/>
+                <w:lang w:val="en-US"/>
+              </w:rPr>
+            </w:pPr>
+          </w:p>
+          <w:p>
+            <w:pPr>
+              <w:autoSpaceDE w:val="0"/>
+              <w:autoSpaceDN w:val="0"/>
+              <w:adjustRightInd w:val="0"/>
+              <w:rPr>
+                <w:rFonts w:ascii="Courier New" w:hAnsi="Courier New" w:cs="Courier New"/>
+                <w:b/>
+                <w:color w:val="000000"/>
+                <w:sz w:val="14"/>
+                <w:szCs w:val="20"/>
+                <w:lang w:val="en-US"/>
+              </w:rPr>
+            </w:pPr>
+            <w:r>
+              <w:rPr>
+                <w:rFonts w:ascii="Courier New" w:hAnsi="Courier New" w:cs="Courier New"/>
+                <w:b/>
+                <w:color w:val="000000"/>
+                <w:sz w:val="14"/>
+                <w:szCs w:val="20"/>
+                <w:lang w:val="en-US"/>
+              </w:rPr>
+              <w:t>H2Syn</w:t>
+            </w:r>
+          </w:p>
+          <w:p>
+            <w:pPr>
+              <w:autoSpaceDE w:val="0"/>
+              <w:autoSpaceDN w:val="0"/>
+              <w:adjustRightInd w:val="0"/>
+              <w:rPr>
+                <w:rFonts w:ascii="Courier New" w:hAnsi="Courier New" w:cs="Courier New"/>
+                <w:color w:val="000000"/>
+                <w:sz w:val="14"/>
+                <w:szCs w:val="20"/>
+                <w:lang w:val="en-US"/>
+              </w:rPr>
+            </w:pPr>
+          </w:p>
+          <w:p>
+            <w:pPr>
+              <w:autoSpaceDE w:val="0"/>
+              <w:autoSpaceDN w:val="0"/>
+              <w:adjustRightInd w:val="0"/>
+              <w:rPr>
+                <w:rFonts w:ascii="Courier New" w:hAnsi="Courier New" w:cs="Courier New"/>
+                <w:color w:val="000000"/>
+                <w:sz w:val="14"/>
+                <w:szCs w:val="20"/>
+                <w:lang w:val="en-US"/>
+              </w:rPr>
+            </w:pPr>
+            <w:proofErr w:type="spellStart"/>
+            <w:r>
+              <w:rPr>
+                <w:rFonts w:ascii="Courier New" w:hAnsi="Courier New" w:cs="Courier New"/>
+                <w:color w:val="000000"/>
+                <w:sz w:val="14"/>
+                <w:szCs w:val="20"/>
+                <w:lang w:val="en-US"/>
+              </w:rPr>
+              <w:t>open_loop_poles</w:t>
+            </w:r>
+            <w:proofErr w:type="spellEnd"/>
+            <w:r>
+              <w:rPr>
+                <w:rFonts w:ascii="Courier New" w:hAnsi="Courier New" w:cs="Courier New"/>
+                <w:color w:val="000000"/>
+                <w:sz w:val="14"/>
+                <w:szCs w:val="20"/>
+                <w:lang w:val="en-US"/>
+              </w:rPr>
+              <w:t xml:space="preserve"> =</w:t>
+            </w:r>
+          </w:p>
+          <w:p>
+            <w:pPr>
+              <w:autoSpaceDE w:val="0"/>
+              <w:autoSpaceDN w:val="0"/>
+              <w:adjustRightInd w:val="0"/>
+              <w:rPr>
+                <w:rFonts w:ascii="Courier New" w:hAnsi="Courier New" w:cs="Courier New"/>
+                <w:color w:val="000000"/>
+                <w:sz w:val="14"/>
+                <w:szCs w:val="20"/>
+                <w:lang w:val="en-US"/>
+              </w:rPr>
+            </w:pPr>
+          </w:p>
+          <w:p>
+            <w:pPr>
+              <w:autoSpaceDE w:val="0"/>
+              <w:autoSpaceDN w:val="0"/>
+              <w:adjustRightInd w:val="0"/>
+              <w:rPr>
+                <w:rFonts w:ascii="Courier New" w:hAnsi="Courier New" w:cs="Courier New"/>
+                <w:color w:val="000000"/>
+                <w:sz w:val="14"/>
+                <w:szCs w:val="20"/>
+                <w:lang w:val="en-US"/>
+              </w:rPr>
+            </w:pPr>
+            <w:r>
+              <w:rPr>
+                <w:rFonts w:ascii="Courier New" w:hAnsi="Courier New" w:cs="Courier New"/>
+                <w:color w:val="000000"/>
+                <w:sz w:val="14"/>
+                <w:szCs w:val="20"/>
+                <w:lang w:val="en-US"/>
+              </w:rPr>
+              <w:t xml:space="preserve">   1.0e+03 *</w:t>
+            </w:r>
+          </w:p>
+          <w:p>
+            <w:pPr>
+              <w:autoSpaceDE w:val="0"/>
+              <w:autoSpaceDN w:val="0"/>
+              <w:adjustRightInd w:val="0"/>
+              <w:rPr>
+                <w:rFonts w:ascii="Courier New" w:hAnsi="Courier New" w:cs="Courier New"/>
+                <w:color w:val="000000"/>
+                <w:sz w:val="14"/>
+                <w:szCs w:val="20"/>
+                <w:lang w:val="en-US"/>
+              </w:rPr>
+            </w:pPr>
+          </w:p>
+          <w:p>
+            <w:pPr>
+              <w:autoSpaceDE w:val="0"/>
+              <w:autoSpaceDN w:val="0"/>
+              <w:adjustRightInd w:val="0"/>
+              <w:rPr>
+                <w:rFonts w:ascii="Courier New" w:hAnsi="Courier New" w:cs="Courier New"/>
+                <w:color w:val="000000"/>
+                <w:sz w:val="14"/>
+                <w:szCs w:val="20"/>
+                <w:lang w:val="en-US"/>
+              </w:rPr>
+            </w:pPr>
+            <w:r>
+              <w:rPr>
+                <w:rFonts w:ascii="Courier New" w:hAnsi="Courier New" w:cs="Courier New"/>
+                <w:color w:val="000000"/>
+                <w:sz w:val="14"/>
+                <w:szCs w:val="20"/>
+                <w:lang w:val="en-US"/>
+              </w:rPr>
+              <w:t xml:space="preserve">  -0.0000 + 0.0000i</w:t>
+            </w:r>
+          </w:p>
+          <w:p>
+            <w:pPr>
+              <w:autoSpaceDE w:val="0"/>
+              <w:autoSpaceDN w:val="0"/>
+              <w:adjustRightInd w:val="0"/>
+              <w:rPr>
+                <w:rFonts w:ascii="Courier New" w:hAnsi="Courier New" w:cs="Courier New"/>
+                <w:color w:val="000000"/>
+                <w:sz w:val="14"/>
+                <w:szCs w:val="20"/>
+                <w:lang w:val="en-US"/>
+              </w:rPr>
+            </w:pPr>
+            <w:r>
+              <w:rPr>
+                <w:rFonts w:ascii="Courier New" w:hAnsi="Courier New" w:cs="Courier New"/>
+                <w:color w:val="000000"/>
+                <w:sz w:val="14"/>
+                <w:szCs w:val="20"/>
+                <w:lang w:val="en-US"/>
+              </w:rPr>
+              <w:t xml:space="preserve">  -0.0100 + 0.0173i</w:t>
+            </w:r>
+          </w:p>
+          <w:p>
+            <w:pPr>
+              <w:autoSpaceDE w:val="0"/>
+              <w:autoSpaceDN w:val="0"/>
+              <w:adjustRightInd w:val="0"/>
+              <w:rPr>
+                <w:rFonts w:ascii="Courier New" w:hAnsi="Courier New" w:cs="Courier New"/>
+                <w:color w:val="000000"/>
+                <w:sz w:val="14"/>
+                <w:szCs w:val="20"/>
+                <w:lang w:val="en-US"/>
+              </w:rPr>
+            </w:pPr>
+            <w:r>
+              <w:rPr>
+                <w:rFonts w:ascii="Courier New" w:hAnsi="Courier New" w:cs="Courier New"/>
+                <w:color w:val="000000"/>
+                <w:sz w:val="14"/>
+                <w:szCs w:val="20"/>
+                <w:lang w:val="en-US"/>
+              </w:rPr>
+              <w:t xml:space="preserve">  -0.0100 - 0.0173i</w:t>
+            </w:r>
+          </w:p>
+          <w:p>
+            <w:pPr>
+              <w:autoSpaceDE w:val="0"/>
+              <w:autoSpaceDN w:val="0"/>
+              <w:adjustRightInd w:val="0"/>
+              <w:rPr>
+                <w:rFonts w:ascii="Courier New" w:hAnsi="Courier New" w:cs="Courier New"/>
+                <w:color w:val="000000"/>
+                <w:sz w:val="14"/>
+                <w:szCs w:val="20"/>
+                <w:lang w:val="en-US"/>
+              </w:rPr>
+            </w:pPr>
+            <w:r>
+              <w:rPr>
+                <w:rFonts w:ascii="Courier New" w:hAnsi="Courier New" w:cs="Courier New"/>
+                <w:color w:val="000000"/>
+                <w:sz w:val="14"/>
+                <w:szCs w:val="20"/>
+                <w:lang w:val="en-US"/>
+              </w:rPr>
+              <w:t xml:space="preserve">   0.0088 + 0.0000i</w:t>
+            </w:r>
+          </w:p>
+          <w:p>
+            <w:pPr>
+              <w:autoSpaceDE w:val="0"/>
+              <w:autoSpaceDN w:val="0"/>
+              <w:adjustRightInd w:val="0"/>
+              <w:rPr>
+                <w:rFonts w:ascii="Courier New" w:hAnsi="Courier New" w:cs="Courier New"/>
+                <w:color w:val="000000"/>
+                <w:sz w:val="14"/>
+                <w:szCs w:val="20"/>
+                <w:lang w:val="en-US"/>
+              </w:rPr>
+            </w:pPr>
+            <w:r>
+              <w:rPr>
+                <w:rFonts w:ascii="Courier New" w:hAnsi="Courier New" w:cs="Courier New"/>
+                <w:color w:val="000000"/>
+                <w:sz w:val="14"/>
+                <w:szCs w:val="20"/>
+                <w:lang w:val="en-US"/>
+              </w:rPr>
+              <w:t xml:space="preserve">  -0.0088 + 0.0000i</w:t>
+            </w:r>
+          </w:p>
+          <w:p>
+            <w:pPr>
+              <w:autoSpaceDE w:val="0"/>
+              <w:autoSpaceDN w:val="0"/>
+              <w:adjustRightInd w:val="0"/>
+              <w:rPr>
+                <w:rFonts w:ascii="Courier New" w:hAnsi="Courier New" w:cs="Courier New"/>
+                <w:color w:val="000000"/>
+                <w:sz w:val="14"/>
+                <w:szCs w:val="20"/>
+                <w:lang w:val="en-US"/>
+              </w:rPr>
+            </w:pPr>
+            <w:r>
+              <w:rPr>
+                <w:rFonts w:ascii="Courier New" w:hAnsi="Courier New" w:cs="Courier New"/>
+                <w:color w:val="000000"/>
+                <w:sz w:val="14"/>
+                <w:szCs w:val="20"/>
+                <w:lang w:val="en-US"/>
+              </w:rPr>
+              <w:t xml:space="preserve">  -1.0000 + 0.0000i</w:t>
+            </w:r>
+          </w:p>
+          <w:p>
+            <w:pPr>
+              <w:autoSpaceDE w:val="0"/>
+              <w:autoSpaceDN w:val="0"/>
+              <w:adjustRightInd w:val="0"/>
+              <w:rPr>
+                <w:rFonts w:ascii="Courier New" w:hAnsi="Courier New" w:cs="Courier New"/>
+                <w:color w:val="000000"/>
+                <w:sz w:val="14"/>
+                <w:szCs w:val="20"/>
+                <w:lang w:val="en-US"/>
+              </w:rPr>
+            </w:pPr>
+            <w:r>
+              <w:rPr>
+                <w:rFonts w:ascii="Courier New" w:hAnsi="Courier New" w:cs="Courier New"/>
+                <w:color w:val="000000"/>
+                <w:sz w:val="14"/>
+                <w:szCs w:val="20"/>
+                <w:lang w:val="en-US"/>
+              </w:rPr>
+              <w:t xml:space="preserve">  -0.0000 + 0.0000i</w:t>
+            </w:r>
+          </w:p>
+          <w:p>
+            <w:pPr>
+              <w:autoSpaceDE w:val="0"/>
+              <w:autoSpaceDN w:val="0"/>
+              <w:adjustRightInd w:val="0"/>
+              <w:rPr>
+                <w:rFonts w:ascii="Courier New" w:hAnsi="Courier New" w:cs="Courier New"/>
+                <w:color w:val="000000"/>
+                <w:sz w:val="14"/>
+                <w:szCs w:val="20"/>
+                <w:lang w:val="en-US"/>
+              </w:rPr>
+            </w:pPr>
+          </w:p>
+          <w:p>
+            <w:pPr>
+              <w:autoSpaceDE w:val="0"/>
+              <w:autoSpaceDN w:val="0"/>
+              <w:adjustRightInd w:val="0"/>
+              <w:rPr>
+                <w:rFonts w:ascii="Courier New" w:hAnsi="Courier New" w:cs="Courier New"/>
+                <w:color w:val="000000"/>
+                <w:sz w:val="14"/>
+                <w:szCs w:val="20"/>
+                <w:lang w:val="en-US"/>
+              </w:rPr>
+            </w:pPr>
+          </w:p>
+          <w:p>
+            <w:pPr>
+              <w:autoSpaceDE w:val="0"/>
+              <w:autoSpaceDN w:val="0"/>
+              <w:adjustRightInd w:val="0"/>
+              <w:rPr>
+                <w:rFonts w:ascii="Courier New" w:hAnsi="Courier New" w:cs="Courier New"/>
+                <w:color w:val="000000"/>
+                <w:sz w:val="14"/>
+                <w:szCs w:val="20"/>
+                <w:lang w:val="en-US"/>
+              </w:rPr>
+            </w:pPr>
+            <w:proofErr w:type="spellStart"/>
+            <w:r>
+              <w:rPr>
+                <w:rFonts w:ascii="Courier New" w:hAnsi="Courier New" w:cs="Courier New"/>
+                <w:color w:val="000000"/>
+                <w:sz w:val="14"/>
+                <w:szCs w:val="20"/>
+                <w:lang w:val="en-US"/>
+              </w:rPr>
+              <w:t>closed_loop_poles</w:t>
+            </w:r>
+            <w:proofErr w:type="spellEnd"/>
+            <w:r>
+              <w:rPr>
+                <w:rFonts w:ascii="Courier New" w:hAnsi="Courier New" w:cs="Courier New"/>
+                <w:color w:val="000000"/>
+                <w:sz w:val="14"/>
+                <w:szCs w:val="20"/>
+                <w:lang w:val="en-US"/>
+              </w:rPr>
+              <w:t xml:space="preserve"> =</w:t>
+            </w:r>
+          </w:p>
+          <w:p>
+            <w:pPr>
+              <w:autoSpaceDE w:val="0"/>
+              <w:autoSpaceDN w:val="0"/>
+              <w:adjustRightInd w:val="0"/>
+              <w:rPr>
+                <w:rFonts w:ascii="Courier New" w:hAnsi="Courier New" w:cs="Courier New"/>
+                <w:color w:val="000000"/>
+                <w:sz w:val="14"/>
+                <w:szCs w:val="20"/>
+                <w:lang w:val="en-US"/>
+              </w:rPr>
+            </w:pPr>
+          </w:p>
+          <w:p>
+            <w:pPr>
+              <w:autoSpaceDE w:val="0"/>
+              <w:autoSpaceDN w:val="0"/>
+              <w:adjustRightInd w:val="0"/>
+              <w:rPr>
+                <w:rFonts w:ascii="Courier New" w:hAnsi="Courier New" w:cs="Courier New"/>
+                <w:color w:val="000000"/>
+                <w:sz w:val="14"/>
+                <w:szCs w:val="20"/>
+                <w:lang w:val="en-US"/>
+              </w:rPr>
+            </w:pPr>
+            <w:r>
+              <w:rPr>
+                <w:rFonts w:ascii="Courier New" w:hAnsi="Courier New" w:cs="Courier New"/>
+                <w:color w:val="000000"/>
+                <w:sz w:val="14"/>
+                <w:szCs w:val="20"/>
+                <w:lang w:val="en-US"/>
+              </w:rPr>
+              <w:t xml:space="preserve">   1.0e+03 *</w:t>
+            </w:r>
+          </w:p>
+          <w:p>
+            <w:pPr>
+              <w:autoSpaceDE w:val="0"/>
+              <w:autoSpaceDN w:val="0"/>
+              <w:adjustRightInd w:val="0"/>
+              <w:rPr>
+                <w:rFonts w:ascii="Courier New" w:hAnsi="Courier New" w:cs="Courier New"/>
+                <w:color w:val="000000"/>
+                <w:sz w:val="14"/>
+                <w:szCs w:val="20"/>
+                <w:lang w:val="en-US"/>
+              </w:rPr>
+            </w:pPr>
+          </w:p>
+          <w:p>
+            <w:pPr>
+              <w:autoSpaceDE w:val="0"/>
+              <w:autoSpaceDN w:val="0"/>
+              <w:adjustRightInd w:val="0"/>
+              <w:rPr>
+                <w:rFonts w:ascii="Courier New" w:hAnsi="Courier New" w:cs="Courier New"/>
+                <w:color w:val="000000"/>
+                <w:sz w:val="14"/>
+                <w:szCs w:val="20"/>
+                <w:lang w:val="en-US"/>
+              </w:rPr>
+            </w:pPr>
+            <w:r>
+              <w:rPr>
+                <w:rFonts w:ascii="Courier New" w:hAnsi="Courier New" w:cs="Courier New"/>
+                <w:color w:val="000000"/>
+                <w:sz w:val="14"/>
+                <w:szCs w:val="20"/>
+                <w:lang w:val="en-US"/>
+              </w:rPr>
+              <w:t xml:space="preserve">  -0.0000 + 0.0000i</w:t>
+            </w:r>
+          </w:p>
+          <w:p>
+            <w:pPr>
+              <w:autoSpaceDE w:val="0"/>
+              <w:autoSpaceDN w:val="0"/>
+              <w:adjustRightInd w:val="0"/>
+              <w:rPr>
+                <w:rFonts w:ascii="Courier New" w:hAnsi="Courier New" w:cs="Courier New"/>
+                <w:color w:val="000000"/>
+                <w:sz w:val="14"/>
+                <w:szCs w:val="20"/>
+                <w:lang w:val="en-US"/>
+              </w:rPr>
+            </w:pPr>
+            <w:r>
+              <w:rPr>
+                <w:rFonts w:ascii="Courier New" w:hAnsi="Courier New" w:cs="Courier New"/>
+                <w:color w:val="000000"/>
+                <w:sz w:val="14"/>
+                <w:szCs w:val="20"/>
+                <w:lang w:val="en-US"/>
+              </w:rPr>
+              <w:t xml:space="preserve">  -1.0000 + 0.0000i</w:t>
+            </w:r>
+          </w:p>
+          <w:p>
+            <w:pPr>
+              <w:autoSpaceDE w:val="0"/>
+              <w:autoSpaceDN w:val="0"/>
+              <w:adjustRightInd w:val="0"/>
+              <w:rPr>
+                <w:rFonts w:ascii="Courier New" w:hAnsi="Courier New" w:cs="Courier New"/>
+                <w:color w:val="000000"/>
+                <w:sz w:val="14"/>
+                <w:szCs w:val="20"/>
+                <w:lang w:val="en-US"/>
+              </w:rPr>
+            </w:pPr>
+            <w:r>
+              <w:rPr>
+                <w:rFonts w:ascii="Courier New" w:hAnsi="Courier New" w:cs="Courier New"/>
+                <w:color w:val="000000"/>
+                <w:sz w:val="14"/>
+                <w:szCs w:val="20"/>
+                <w:lang w:val="en-US"/>
+              </w:rPr>
+              <w:t xml:space="preserve">  -0.0057 + 0.0100i</w:t>
+            </w:r>
+          </w:p>
+          <w:p>
+            <w:pPr>
+              <w:autoSpaceDE w:val="0"/>
+              <w:autoSpaceDN w:val="0"/>
+              <w:adjustRightInd w:val="0"/>
+              <w:rPr>
+                <w:rFonts w:ascii="Courier New" w:hAnsi="Courier New" w:cs="Courier New"/>
+                <w:color w:val="000000"/>
+                <w:sz w:val="14"/>
+                <w:szCs w:val="20"/>
+                <w:lang w:val="en-US"/>
+              </w:rPr>
+            </w:pPr>
+            <w:r>
+              <w:rPr>
+                <w:rFonts w:ascii="Courier New" w:hAnsi="Courier New" w:cs="Courier New"/>
+                <w:color w:val="000000"/>
+                <w:sz w:val="14"/>
+                <w:szCs w:val="20"/>
+                <w:lang w:val="en-US"/>
+              </w:rPr>
+              <w:t xml:space="preserve">  -0.0057 - 0.0100i</w:t>
+            </w:r>
+          </w:p>
+          <w:p>
+            <w:pPr>
+              <w:autoSpaceDE w:val="0"/>
+              <w:autoSpaceDN w:val="0"/>
+              <w:adjustRightInd w:val="0"/>
+              <w:rPr>
+                <w:rFonts w:ascii="Courier New" w:hAnsi="Courier New" w:cs="Courier New"/>
+                <w:color w:val="000000"/>
+                <w:sz w:val="14"/>
+                <w:szCs w:val="20"/>
+                <w:lang w:val="en-US"/>
+              </w:rPr>
+            </w:pPr>
+            <w:r>
+              <w:rPr>
+                <w:rFonts w:ascii="Courier New" w:hAnsi="Courier New" w:cs="Courier New"/>
+                <w:color w:val="000000"/>
+                <w:sz w:val="14"/>
+                <w:szCs w:val="20"/>
+                <w:lang w:val="en-US"/>
+              </w:rPr>
+              <w:t xml:space="preserve">  -0.0005 + 0.0000i</w:t>
+            </w:r>
+          </w:p>
+          <w:p>
+            <w:pPr>
+              <w:autoSpaceDE w:val="0"/>
+              <w:autoSpaceDN w:val="0"/>
+              <w:adjustRightInd w:val="0"/>
+              <w:rPr>
+                <w:rFonts w:ascii="Courier New" w:hAnsi="Courier New" w:cs="Courier New"/>
+                <w:color w:val="000000"/>
+                <w:sz w:val="14"/>
+                <w:szCs w:val="20"/>
+                <w:lang w:val="en-US"/>
+              </w:rPr>
+            </w:pPr>
+            <w:r>
+              <w:rPr>
+                <w:rFonts w:ascii="Courier New" w:hAnsi="Courier New" w:cs="Courier New"/>
+                <w:color w:val="000000"/>
+                <w:sz w:val="14"/>
+                <w:szCs w:val="20"/>
+                <w:lang w:val="en-US"/>
+              </w:rPr>
+              <w:t xml:space="preserve">  -0.0125 + 0.0034i</w:t>
+            </w:r>
+          </w:p>
+          <w:p>
+            <w:pPr>
+              <w:autoSpaceDE w:val="0"/>
+              <w:autoSpaceDN w:val="0"/>
+              <w:adjustRightInd w:val="0"/>
+              <w:rPr>
+                <w:rFonts w:ascii="Courier New" w:hAnsi="Courier New" w:cs="Courier New"/>
+                <w:color w:val="000000"/>
+                <w:sz w:val="14"/>
+                <w:szCs w:val="20"/>
+                <w:lang w:val="en-US"/>
+              </w:rPr>
+            </w:pPr>
+            <w:r>
+              <w:rPr>
+                <w:rFonts w:ascii="Courier New" w:hAnsi="Courier New" w:cs="Courier New"/>
+                <w:color w:val="000000"/>
+                <w:sz w:val="14"/>
+                <w:szCs w:val="20"/>
+                <w:lang w:val="en-US"/>
+              </w:rPr>
+              <w:t xml:space="preserve">  -0.0125 - 0.0034i</w:t>
+            </w:r>
+          </w:p>
+          <w:p>
+            <w:pPr>
+              <w:autoSpaceDE w:val="0"/>
+              <w:autoSpaceDN w:val="0"/>
+              <w:adjustRightInd w:val="0"/>
+              <w:rPr>
+                <w:rFonts w:ascii="Courier New" w:hAnsi="Courier New" w:cs="Courier New"/>
+                <w:color w:val="000000"/>
+                <w:sz w:val="14"/>
+                <w:szCs w:val="20"/>
+                <w:lang w:val="en-US"/>
+              </w:rPr>
+            </w:pPr>
+            <w:r>
+              <w:rPr>
+                <w:rFonts w:ascii="Courier New" w:hAnsi="Courier New" w:cs="Courier New"/>
+                <w:color w:val="000000"/>
+                <w:sz w:val="14"/>
+                <w:szCs w:val="20"/>
+                <w:lang w:val="en-US"/>
+              </w:rPr>
+              <w:t xml:space="preserve">  -0.0088 + 0.0000i</w:t>
+            </w:r>
+          </w:p>
+          <w:p>
+            <w:pPr>
+              <w:autoSpaceDE w:val="0"/>
+              <w:autoSpaceDN w:val="0"/>
+              <w:adjustRightInd w:val="0"/>
+              <w:rPr>
+                <w:rFonts w:ascii="Courier New" w:hAnsi="Courier New" w:cs="Courier New"/>
+                <w:color w:val="000000"/>
+                <w:sz w:val="14"/>
+                <w:szCs w:val="20"/>
+                <w:lang w:val="en-US"/>
+              </w:rPr>
+            </w:pPr>
+            <w:r>
+              <w:rPr>
+                <w:rFonts w:ascii="Courier New" w:hAnsi="Courier New" w:cs="Courier New"/>
+                <w:color w:val="000000"/>
+                <w:sz w:val="14"/>
+                <w:szCs w:val="20"/>
+                <w:lang w:val="en-US"/>
+              </w:rPr>
+              <w:t xml:space="preserve">  -0.0088 + 0.0000i</w:t>
+            </w:r>
+          </w:p>
+          <w:p>
+            <w:pPr>
+              <w:autoSpaceDE w:val="0"/>
+              <w:autoSpaceDN w:val="0"/>
+              <w:adjustRightInd w:val="0"/>
+              <w:rPr>
+                <w:rFonts w:ascii="Courier New" w:hAnsi="Courier New" w:cs="Courier New"/>
+                <w:color w:val="000000"/>
+                <w:sz w:val="14"/>
+                <w:szCs w:val="20"/>
+                <w:lang w:val="en-US"/>
+              </w:rPr>
+            </w:pPr>
+            <w:r>
+              <w:rPr>
+                <w:rFonts w:ascii="Courier New" w:hAnsi="Courier New" w:cs="Courier New"/>
+                <w:color w:val="000000"/>
+                <w:sz w:val="14"/>
+                <w:szCs w:val="20"/>
+                <w:lang w:val="en-US"/>
+              </w:rPr>
+              <w:t xml:space="preserve">  -0.0100 + 0.0172i</w:t>
+            </w:r>
+          </w:p>
+          <w:p>
+            <w:pPr>
+              <w:autoSpaceDE w:val="0"/>
+              <w:autoSpaceDN w:val="0"/>
+              <w:adjustRightInd w:val="0"/>
+              <w:rPr>
+                <w:rFonts w:ascii="Courier New" w:hAnsi="Courier New" w:cs="Courier New"/>
+                <w:color w:val="000000"/>
+                <w:sz w:val="14"/>
+                <w:szCs w:val="20"/>
+                <w:lang w:val="en-US"/>
+              </w:rPr>
+            </w:pPr>
+            <w:r>
+              <w:rPr>
+                <w:rFonts w:ascii="Courier New" w:hAnsi="Courier New" w:cs="Courier New"/>
+                <w:color w:val="000000"/>
+                <w:sz w:val="14"/>
+                <w:szCs w:val="20"/>
+                <w:lang w:val="en-US"/>
+              </w:rPr>
+              <w:t xml:space="preserve">  -0.0100 - 0.0172i</w:t>
+            </w:r>
+          </w:p>
+          <w:p>
+            <w:pPr>
+              <w:autoSpaceDE w:val="0"/>
+              <w:autoSpaceDN w:val="0"/>
+              <w:adjustRightInd w:val="0"/>
+              <w:rPr>
+                <w:rFonts w:ascii="Courier New" w:hAnsi="Courier New" w:cs="Courier New"/>
+                <w:color w:val="000000"/>
+                <w:sz w:val="14"/>
+                <w:szCs w:val="20"/>
+                <w:lang w:val="en-US"/>
+              </w:rPr>
+            </w:pPr>
+            <w:r>
+              <w:rPr>
+                <w:rFonts w:ascii="Courier New" w:hAnsi="Courier New" w:cs="Courier New"/>
+                <w:color w:val="000000"/>
+                <w:sz w:val="14"/>
+                <w:szCs w:val="20"/>
+                <w:lang w:val="en-US"/>
+              </w:rPr>
+              <w:t xml:space="preserve">  -0.0100 + 0.0173i</w:t>
+            </w:r>
+          </w:p>
+          <w:p>
+            <w:pPr>
+              <w:autoSpaceDE w:val="0"/>
+              <w:autoSpaceDN w:val="0"/>
+              <w:adjustRightInd w:val="0"/>
+              <w:rPr>
+                <w:rFonts w:ascii="Courier New" w:hAnsi="Courier New" w:cs="Courier New"/>
+                <w:color w:val="000000"/>
+                <w:sz w:val="14"/>
+                <w:szCs w:val="20"/>
+                <w:lang w:val="en-US"/>
+              </w:rPr>
+            </w:pPr>
+            <w:r>
+              <w:rPr>
+                <w:rFonts w:ascii="Courier New" w:hAnsi="Courier New" w:cs="Courier New"/>
+                <w:color w:val="000000"/>
+                <w:sz w:val="14"/>
+                <w:szCs w:val="20"/>
+                <w:lang w:val="en-US"/>
+              </w:rPr>
+              <w:t xml:space="preserve">  -0.0100 - 0.0173i</w:t>
+            </w:r>
+          </w:p>
+          <w:p>
+            <w:pPr>
+              <w:autoSpaceDE w:val="0"/>
+              <w:autoSpaceDN w:val="0"/>
+              <w:adjustRightInd w:val="0"/>
+              <w:rPr>
+                <w:rFonts w:ascii="Courier New" w:hAnsi="Courier New" w:cs="Courier New"/>
+                <w:color w:val="000000"/>
+                <w:sz w:val="14"/>
+                <w:szCs w:val="20"/>
+                <w:lang w:val="en-US"/>
+              </w:rPr>
+            </w:pPr>
+            <w:r>
+              <w:rPr>
+                <w:rFonts w:ascii="Courier New" w:hAnsi="Courier New" w:cs="Courier New"/>
+                <w:color w:val="000000"/>
+                <w:sz w:val="14"/>
+                <w:szCs w:val="20"/>
+                <w:lang w:val="en-US"/>
+              </w:rPr>
+              <w:t xml:space="preserve">  -0.0000 + 0.0000i</w:t>
+            </w:r>
+          </w:p>
+          <w:p>
+            <w:pPr>
+              <w:autoSpaceDE w:val="0"/>
+              <w:autoSpaceDN w:val="0"/>
+              <w:adjustRightInd w:val="0"/>
+              <w:rPr>
+                <w:rFonts w:ascii="Courier New" w:hAnsi="Courier New" w:cs="Courier New"/>
+                <w:color w:val="000000"/>
+                <w:sz w:val="14"/>
+                <w:szCs w:val="20"/>
+                <w:lang w:val="en-US"/>
+              </w:rPr>
+            </w:pPr>
+            <w:r>
+              <w:rPr>
+                <w:rFonts w:ascii="Courier New" w:hAnsi="Courier New" w:cs="Courier New"/>
+                <w:color w:val="000000"/>
+                <w:sz w:val="14"/>
+                <w:szCs w:val="20"/>
+                <w:lang w:val="en-US"/>
+              </w:rPr>
+              <w:t xml:space="preserve">  -0.0040 + 0.0000i</w:t>
+            </w:r>
+          </w:p>
+          <w:p>
+            <w:pPr>
+              <w:autoSpaceDE w:val="0"/>
+              <w:autoSpaceDN w:val="0"/>
+              <w:adjustRightInd w:val="0"/>
+              <w:rPr>
+                <w:rFonts w:ascii="Courier New" w:hAnsi="Courier New" w:cs="Courier New"/>
+                <w:color w:val="000000"/>
+                <w:sz w:val="14"/>
+                <w:szCs w:val="20"/>
+                <w:lang w:val="en-US"/>
+              </w:rPr>
+            </w:pPr>
+          </w:p>
+          <w:p>
+            <w:pPr>
+              <w:autoSpaceDE w:val="0"/>
+              <w:autoSpaceDN w:val="0"/>
+              <w:adjustRightInd w:val="0"/>
+              <w:rPr>
+                <w:rFonts w:ascii="Courier New" w:hAnsi="Courier New" w:cs="Courier New"/>
+                <w:color w:val="000000"/>
+                <w:sz w:val="14"/>
+                <w:szCs w:val="20"/>
+                <w:lang w:val="en-US"/>
+              </w:rPr>
+            </w:pPr>
+            <w:proofErr w:type="spellStart"/>
+            <w:r>
+              <w:rPr>
+                <w:rFonts w:ascii="Courier New" w:hAnsi="Courier New" w:cs="Courier New"/>
+                <w:color w:val="000000"/>
+                <w:sz w:val="14"/>
+                <w:szCs w:val="20"/>
+                <w:lang w:val="en-US"/>
+              </w:rPr>
+              <w:t>closed_loop_norm</w:t>
+            </w:r>
+            <w:proofErr w:type="spellEnd"/>
+            <w:r>
+              <w:rPr>
+                <w:rFonts w:ascii="Courier New" w:hAnsi="Courier New" w:cs="Courier New"/>
+                <w:color w:val="000000"/>
+                <w:sz w:val="14"/>
+                <w:szCs w:val="20"/>
+                <w:lang w:val="en-US"/>
+              </w:rPr>
+              <w:t xml:space="preserve"> =</w:t>
+            </w:r>
+          </w:p>
+          <w:p>
+            <w:pPr>
+              <w:autoSpaceDE w:val="0"/>
+              <w:autoSpaceDN w:val="0"/>
+              <w:adjustRightInd w:val="0"/>
+              <w:rPr>
+                <w:rFonts w:ascii="Courier New" w:hAnsi="Courier New" w:cs="Courier New"/>
+                <w:color w:val="000000"/>
+                <w:sz w:val="14"/>
+                <w:szCs w:val="20"/>
+                <w:lang w:val="en-US"/>
+              </w:rPr>
+            </w:pPr>
+          </w:p>
+          <w:p>
+            <w:pPr>
+              <w:autoSpaceDE w:val="0"/>
+              <w:autoSpaceDN w:val="0"/>
+              <w:adjustRightInd w:val="0"/>
+              <w:rPr>
+                <w:lang w:val="en-US"/>
+              </w:rPr>
+            </w:pPr>
+            <w:r>
+              <w:rPr>
+                <w:rFonts w:ascii="Courier New" w:hAnsi="Courier New" w:cs="Courier New"/>
+                <w:color w:val="000000"/>
+                <w:sz w:val="14"/>
+                <w:szCs w:val="20"/>
+                <w:lang w:val="en-US"/>
+              </w:rPr>
+              <w:t xml:space="preserve">    0.0188</w:t>
+            </w:r>
+          </w:p>
+        </w:tc>
+      </w:tr>
+    </w:tbl>
+    <w:p>
+      <w:pPr>
         <w:autoSpaceDE w:val="0"/>
         <w:autoSpaceDN w:val="0"/>
         <w:adjustRightInd w:val="0"/>
@@ -6764,7 +9193,7 @@
     </w:p>
     <w:sectPr>
       <w:pgSz w:w="11906" w:h="16838"/>
-      <w:pgMar w:top="1417" w:right="1417" w:bottom="1134" w:left="1417" w:header="708" w:footer="708" w:gutter="0"/>
+      <w:pgMar w:top="1417" w:right="1417" w:bottom="709" w:left="1417" w:header="708" w:footer="708" w:gutter="0"/>
       <w:cols w:space="708"/>
       <w:docGrid w:linePitch="360"/>
     </w:sectPr>

</xml_diff>